<commit_message>
Writing final draft- Introduction completed
</commit_message>
<xml_diff>
--- a/docs/seminar_draft.docx
+++ b/docs/seminar_draft.docx
@@ -5,6 +5,55 @@
     <w:p>
       <w:pPr>
         <w:pStyle w:val="Normal"/>
+        <w:jc w:val="both"/>
+        <w:rPr>
+          <w:i w:val="false"/>
+          <w:i w:val="false"/>
+          <w:iCs w:val="false"/>
+        </w:rPr>
+      </w:pPr>
+      <w:r>
+        <w:rPr>
+          <w:b/>
+          <w:bCs/>
+          <w:i w:val="false"/>
+          <w:iCs w:val="false"/>
+          <w:sz w:val="20"/>
+          <w:szCs w:val="20"/>
+        </w:rPr>
+        <w:t>AINFV: Analysis of Isolation (memory/packet) in Network Function Virtualization</w:t>
+      </w:r>
+    </w:p>
+    <w:p>
+      <w:pPr>
+        <w:pStyle w:val="Normal"/>
+        <w:jc w:val="both"/>
+        <w:rPr>
+          <w:b/>
+          <w:b/>
+          <w:bCs/>
+          <w:i/>
+          <w:i/>
+          <w:iCs/>
+          <w:sz w:val="20"/>
+          <w:szCs w:val="20"/>
+        </w:rPr>
+      </w:pPr>
+      <w:r>
+        <w:rPr>
+          <w:b/>
+          <w:bCs/>
+          <w:i/>
+          <w:iCs/>
+          <w:sz w:val="20"/>
+          <w:szCs w:val="20"/>
+        </w:rPr>
+      </w:r>
+    </w:p>
+    <w:p>
+      <w:pPr>
+        <w:pStyle w:val="Normal"/>
+        <w:jc w:val="both"/>
         <w:rPr>
           <w:b/>
           <w:b/>
@@ -31,16 +80,8 @@
     <w:p>
       <w:pPr>
         <w:pStyle w:val="Normal"/>
-        <w:rPr>
-          <w:b/>
-          <w:b/>
-          <w:bCs/>
-          <w:i/>
-          <w:i/>
-          <w:iCs/>
-          <w:sz w:val="20"/>
-          <w:szCs w:val="20"/>
-        </w:rPr>
+        <w:jc w:val="both"/>
+        <w:rPr/>
       </w:pPr>
       <w:r>
         <w:rPr>
@@ -57,16 +98,606 @@
     <w:p>
       <w:pPr>
         <w:pStyle w:val="Normal"/>
-        <w:rPr>
-          <w:b/>
-          <w:b/>
-          <w:bCs/>
-          <w:i/>
-          <w:i/>
-          <w:iCs/>
-          <w:sz w:val="20"/>
-          <w:szCs w:val="20"/>
-        </w:rPr>
+        <w:jc w:val="both"/>
+        <w:rPr>
+          <w:b w:val="false"/>
+          <w:b w:val="false"/>
+          <w:bCs w:val="false"/>
+          <w:i w:val="false"/>
+          <w:i w:val="false"/>
+          <w:iCs w:val="false"/>
+        </w:rPr>
+      </w:pPr>
+      <w:r>
+        <w:rPr>
+          <w:b w:val="false"/>
+          <w:bCs w:val="false"/>
+          <w:i w:val="false"/>
+          <w:iCs w:val="false"/>
+          <w:sz w:val="20"/>
+          <w:szCs w:val="20"/>
+        </w:rPr>
+        <w:tab/>
+        <w:t xml:space="preserve">The starting days of networks, it was used to designed to send packets between two nodes. As the size of network increased, technology evolved and many network </w:t>
+      </w:r>
+      <w:r>
+        <w:rPr>
+          <w:b w:val="false"/>
+          <w:bCs w:val="false"/>
+          <w:i w:val="false"/>
+          <w:iCs w:val="false"/>
+          <w:sz w:val="20"/>
+          <w:szCs w:val="20"/>
+        </w:rPr>
+        <w:t>services</w:t>
+      </w:r>
+      <w:r>
+        <w:rPr>
+          <w:b w:val="false"/>
+          <w:bCs w:val="false"/>
+          <w:i w:val="false"/>
+          <w:iCs w:val="false"/>
+          <w:sz w:val="20"/>
+          <w:szCs w:val="20"/>
+        </w:rPr>
+        <w:t xml:space="preserve"> were introduced from time to time i.e. routing, forwarding, </w:t>
+      </w:r>
+      <w:r>
+        <w:rPr>
+          <w:b w:val="false"/>
+          <w:bCs w:val="false"/>
+          <w:i w:val="false"/>
+          <w:iCs w:val="false"/>
+          <w:sz w:val="20"/>
+          <w:szCs w:val="20"/>
+        </w:rPr>
+        <w:t xml:space="preserve">security etc. Traditionally these network services were deployed using hardware middleboxes i.e. firewall, routers etc. These traditional hardware middleboxes are in the market for very long time and still serving their purposes. But there are disadvantages of using this approach, such as </w:t>
+      </w:r>
+      <w:r>
+        <w:rPr>
+          <w:b w:val="false"/>
+          <w:bCs w:val="false"/>
+          <w:i w:val="false"/>
+          <w:iCs w:val="false"/>
+          <w:sz w:val="20"/>
+          <w:szCs w:val="20"/>
+        </w:rPr>
+        <w:t xml:space="preserve">mentioned in </w:t>
+      </w:r>
+      <w:r>
+        <w:rPr>
+          <w:b w:val="false"/>
+          <w:bCs w:val="false"/>
+          <w:i w:val="false"/>
+          <w:iCs w:val="false"/>
+          <w:sz w:val="20"/>
+          <w:szCs w:val="20"/>
+        </w:rPr>
+        <w:t>[</w:t>
+      </w:r>
+      <w:r>
+        <w:rPr>
+          <w:b/>
+          <w:bCs/>
+          <w:i w:val="false"/>
+          <w:iCs w:val="false"/>
+          <w:sz w:val="20"/>
+          <w:szCs w:val="20"/>
+        </w:rPr>
+        <w:t>Noval approach</w:t>
+      </w:r>
+      <w:r>
+        <w:rPr>
+          <w:b w:val="false"/>
+          <w:bCs w:val="false"/>
+          <w:i w:val="false"/>
+          <w:iCs w:val="false"/>
+          <w:sz w:val="20"/>
+          <w:szCs w:val="20"/>
+        </w:rPr>
+        <w:t xml:space="preserve">] </w:t>
+      </w:r>
+      <w:r>
+        <w:rPr>
+          <w:b w:val="false"/>
+          <w:bCs w:val="false"/>
+          <w:i w:val="false"/>
+          <w:iCs w:val="false"/>
+          <w:sz w:val="20"/>
+          <w:szCs w:val="20"/>
+        </w:rPr>
+        <w:t xml:space="preserve">(a)inflexibility: unable to modify the network services, proprietary issue; (b) Non-Scalability: one needs to buy the new middlebox if the load of the network increases for certain period of time and the load stabilizes after some time, then the new middlebox is useless; </w:t>
+      </w:r>
+      <w:r>
+        <w:rPr>
+          <w:b w:val="false"/>
+          <w:bCs w:val="false"/>
+          <w:i w:val="false"/>
+          <w:iCs w:val="false"/>
+          <w:sz w:val="20"/>
+          <w:szCs w:val="20"/>
+        </w:rPr>
+        <w:t>and</w:t>
+      </w:r>
+      <w:r>
+        <w:rPr>
+          <w:b w:val="false"/>
+          <w:bCs w:val="false"/>
+          <w:i w:val="false"/>
+          <w:iCs w:val="false"/>
+          <w:sz w:val="20"/>
+          <w:szCs w:val="20"/>
+        </w:rPr>
+        <w:t xml:space="preserve"> (c) Cost: </w:t>
+      </w:r>
+      <w:r>
+        <w:rPr>
+          <w:b w:val="false"/>
+          <w:bCs w:val="false"/>
+          <w:i w:val="false"/>
+          <w:iCs w:val="false"/>
+          <w:sz w:val="20"/>
+          <w:szCs w:val="20"/>
+        </w:rPr>
+        <w:t>expensive in terms of  upgrading the network components by replacing old middleboxes with latest middleboxes to get the maximum throughput.</w:t>
+      </w:r>
+      <w:r>
+        <w:rPr>
+          <w:b w:val="false"/>
+          <w:bCs w:val="false"/>
+          <w:i w:val="false"/>
+          <w:iCs w:val="false"/>
+          <w:sz w:val="20"/>
+          <w:szCs w:val="20"/>
+        </w:rPr>
+        <w:t xml:space="preserve"> </w:t>
+      </w:r>
+      <w:r>
+        <w:rPr>
+          <w:b w:val="false"/>
+          <w:bCs w:val="false"/>
+          <w:i w:val="false"/>
+          <w:iCs w:val="false"/>
+          <w:sz w:val="20"/>
+          <w:szCs w:val="20"/>
+        </w:rPr>
+        <w:t>These disadvantages encouraged the ETSI</w:t>
+      </w:r>
+      <w:r>
+        <w:rPr>
+          <w:b w:val="false"/>
+          <w:bCs w:val="false"/>
+          <w:i w:val="false"/>
+          <w:iCs w:val="false"/>
+          <w:sz w:val="20"/>
+          <w:szCs w:val="20"/>
+        </w:rPr>
+        <w:t>[</w:t>
+      </w:r>
+      <w:r>
+        <w:rPr>
+          <w:b/>
+          <w:bCs/>
+          <w:i w:val="false"/>
+          <w:iCs w:val="false"/>
+          <w:sz w:val="20"/>
+          <w:szCs w:val="20"/>
+        </w:rPr>
+        <w:t>ref</w:t>
+      </w:r>
+      <w:r>
+        <w:rPr>
+          <w:b w:val="false"/>
+          <w:bCs w:val="false"/>
+          <w:i w:val="false"/>
+          <w:iCs w:val="false"/>
+          <w:sz w:val="20"/>
+          <w:szCs w:val="20"/>
+        </w:rPr>
+        <w:t>]</w:t>
+      </w:r>
+      <w:r>
+        <w:rPr>
+          <w:b w:val="false"/>
+          <w:bCs w:val="false"/>
+          <w:i w:val="false"/>
+          <w:iCs w:val="false"/>
+          <w:sz w:val="20"/>
+          <w:szCs w:val="20"/>
+        </w:rPr>
+        <w:t xml:space="preserve"> (European Telecommunication Standards Institute) in 2012 and the idea of NFV (Network Function Virtualization) was proposed. </w:t>
+      </w:r>
+      <w:r>
+        <w:rPr>
+          <w:b w:val="false"/>
+          <w:bCs w:val="false"/>
+          <w:i w:val="false"/>
+          <w:iCs w:val="false"/>
+          <w:sz w:val="20"/>
+          <w:szCs w:val="20"/>
+        </w:rPr>
+        <w:t xml:space="preserve">The idea was to replace the hardware middleboxes with software defined network services and deploy these network services as VM (Virtual Machine) on commodity servers. ETSI proposed that NFV will help the service providers </w:t>
+      </w:r>
+      <w:r>
+        <w:rPr>
+          <w:b w:val="false"/>
+          <w:bCs w:val="false"/>
+          <w:i w:val="false"/>
+          <w:iCs w:val="false"/>
+          <w:sz w:val="20"/>
+          <w:szCs w:val="20"/>
+        </w:rPr>
+        <w:t>as</w:t>
+      </w:r>
+      <w:r>
+        <w:rPr>
+          <w:b w:val="false"/>
+          <w:bCs w:val="false"/>
+          <w:i w:val="false"/>
+          <w:iCs w:val="false"/>
+          <w:sz w:val="20"/>
+          <w:szCs w:val="20"/>
+        </w:rPr>
+        <w:t xml:space="preserve">  </w:t>
+      </w:r>
+      <w:r>
+        <w:rPr>
+          <w:b w:val="false"/>
+          <w:bCs w:val="false"/>
+          <w:i w:val="false"/>
+          <w:iCs w:val="false"/>
+          <w:sz w:val="20"/>
+          <w:szCs w:val="20"/>
+        </w:rPr>
+        <w:t xml:space="preserve">(a) swift deployment of network services; (b) comparatively cheap, by using the commodity servers; (c) more flexibility, upgrading of network service is in software. </w:t>
+      </w:r>
+      <w:r>
+        <w:rPr>
+          <w:b w:val="false"/>
+          <w:bCs w:val="false"/>
+          <w:i w:val="false"/>
+          <w:iCs w:val="false"/>
+          <w:sz w:val="20"/>
+          <w:szCs w:val="20"/>
+        </w:rPr>
+        <w:t>As mentioned in [</w:t>
+      </w:r>
+      <w:r>
+        <w:rPr>
+          <w:b/>
+          <w:bCs/>
+          <w:i w:val="false"/>
+          <w:iCs w:val="false"/>
+          <w:sz w:val="20"/>
+          <w:szCs w:val="20"/>
+        </w:rPr>
+        <w:t>panda thesis</w:t>
+      </w:r>
+      <w:r>
+        <w:rPr>
+          <w:b w:val="false"/>
+          <w:bCs w:val="false"/>
+          <w:i w:val="false"/>
+          <w:iCs w:val="false"/>
+          <w:sz w:val="20"/>
+          <w:szCs w:val="20"/>
+        </w:rPr>
+        <w:t xml:space="preserve">]NFV provide the blueprint of developing the network’s dataplane, that allows the developer to program every packet forwarding in the network. Same in SDN (Software Defined Networking), that provides the blueprint of managing the controlplane, i.e. allows developer to define the custom routing, </w:t>
+      </w:r>
+      <w:r>
+        <w:rPr>
+          <w:b w:val="false"/>
+          <w:bCs w:val="false"/>
+          <w:i w:val="false"/>
+          <w:iCs w:val="false"/>
+          <w:sz w:val="20"/>
+          <w:szCs w:val="20"/>
+        </w:rPr>
+        <w:t>managing network failures etc. NFV framework provides the following features[</w:t>
+      </w:r>
+      <w:r>
+        <w:rPr>
+          <w:b/>
+          <w:bCs/>
+          <w:i w:val="false"/>
+          <w:iCs w:val="false"/>
+          <w:sz w:val="20"/>
+          <w:szCs w:val="20"/>
+        </w:rPr>
+        <w:t>panda thesis</w:t>
+      </w:r>
+      <w:r>
+        <w:rPr>
+          <w:b w:val="false"/>
+          <w:bCs w:val="false"/>
+          <w:i w:val="false"/>
+          <w:iCs w:val="false"/>
+          <w:sz w:val="20"/>
+          <w:szCs w:val="20"/>
+        </w:rPr>
+        <w:t>]:</w:t>
+      </w:r>
+    </w:p>
+    <w:p>
+      <w:pPr>
+        <w:pStyle w:val="Normal"/>
+        <w:jc w:val="both"/>
+        <w:rPr>
+          <w:b w:val="false"/>
+          <w:b w:val="false"/>
+          <w:bCs w:val="false"/>
+          <w:i w:val="false"/>
+          <w:i w:val="false"/>
+          <w:iCs w:val="false"/>
+        </w:rPr>
+      </w:pPr>
+      <w:r>
+        <w:rPr>
+          <w:b/>
+          <w:bCs/>
+          <w:i w:val="false"/>
+          <w:iCs w:val="false"/>
+          <w:sz w:val="20"/>
+          <w:szCs w:val="20"/>
+        </w:rPr>
+        <w:t xml:space="preserve">-Multiplexing: </w:t>
+      </w:r>
+      <w:r>
+        <w:rPr>
+          <w:b w:val="false"/>
+          <w:bCs w:val="false"/>
+          <w:i w:val="false"/>
+          <w:iCs w:val="false"/>
+          <w:sz w:val="20"/>
+          <w:szCs w:val="20"/>
+        </w:rPr>
+        <w:t>NFV framework should ensure that the NF (Network Functions) should be hardware independent, this helps in scaling of NF without changing the hardware.</w:t>
+      </w:r>
+    </w:p>
+    <w:p>
+      <w:pPr>
+        <w:pStyle w:val="Normal"/>
+        <w:jc w:val="both"/>
+        <w:rPr>
+          <w:b w:val="false"/>
+          <w:b w:val="false"/>
+          <w:bCs w:val="false"/>
+          <w:i w:val="false"/>
+          <w:i w:val="false"/>
+          <w:iCs w:val="false"/>
+        </w:rPr>
+      </w:pPr>
+      <w:r>
+        <w:rPr>
+          <w:b/>
+          <w:bCs/>
+          <w:i w:val="false"/>
+          <w:iCs w:val="false"/>
+          <w:sz w:val="20"/>
+          <w:szCs w:val="20"/>
+        </w:rPr>
+        <w:t xml:space="preserve">-Isolation: </w:t>
+      </w:r>
+      <w:r>
+        <w:rPr>
+          <w:b w:val="false"/>
+          <w:bCs w:val="false"/>
+          <w:i w:val="false"/>
+          <w:iCs w:val="false"/>
+          <w:sz w:val="20"/>
+          <w:szCs w:val="20"/>
+        </w:rPr>
+        <w:t xml:space="preserve">NF deployed in virtualized share the under the underlying hardware, NFV framework should ensure the memory and packet isolation without affecting the performance </w:t>
+      </w:r>
+    </w:p>
+    <w:p>
+      <w:pPr>
+        <w:pStyle w:val="Normal"/>
+        <w:jc w:val="both"/>
+        <w:rPr>
+          <w:b w:val="false"/>
+          <w:b w:val="false"/>
+          <w:bCs w:val="false"/>
+          <w:i w:val="false"/>
+          <w:i w:val="false"/>
+          <w:iCs w:val="false"/>
+        </w:rPr>
+      </w:pPr>
+      <w:r>
+        <w:rPr>
+          <w:b/>
+          <w:bCs/>
+          <w:i w:val="false"/>
+          <w:iCs w:val="false"/>
+          <w:sz w:val="20"/>
+          <w:szCs w:val="20"/>
+        </w:rPr>
+        <w:t xml:space="preserve">-High Performance: </w:t>
+      </w:r>
+      <w:r>
+        <w:rPr>
+          <w:b w:val="false"/>
+          <w:bCs w:val="false"/>
+          <w:i w:val="false"/>
+          <w:iCs w:val="false"/>
+          <w:sz w:val="20"/>
+          <w:szCs w:val="20"/>
+        </w:rPr>
+        <w:t>NF connected in series working as NF chains should have maximum throughput or equal to as of hardware middleboxes. NFV framework should ensure this throughput, as there is a major overhead of copying packets from one NF to other.</w:t>
+      </w:r>
+    </w:p>
+    <w:p>
+      <w:pPr>
+        <w:pStyle w:val="Normal"/>
+        <w:jc w:val="both"/>
+        <w:rPr>
+          <w:b w:val="false"/>
+          <w:b w:val="false"/>
+          <w:bCs w:val="false"/>
+          <w:i w:val="false"/>
+          <w:i w:val="false"/>
+          <w:iCs w:val="false"/>
+        </w:rPr>
+      </w:pPr>
+      <w:r>
+        <w:rPr>
+          <w:b/>
+          <w:bCs/>
+          <w:i w:val="false"/>
+          <w:iCs w:val="false"/>
+          <w:sz w:val="20"/>
+          <w:szCs w:val="20"/>
+        </w:rPr>
+        <w:t xml:space="preserve">-Efficiency: </w:t>
+      </w:r>
+      <w:r>
+        <w:rPr>
+          <w:b w:val="false"/>
+          <w:bCs w:val="false"/>
+          <w:i w:val="false"/>
+          <w:iCs w:val="false"/>
+          <w:sz w:val="20"/>
+          <w:szCs w:val="20"/>
+        </w:rPr>
+        <w:t>Framework should ensure the minimal hardware utilization as the aim of NFV is to utilize the commodity servers in effective way.</w:t>
+      </w:r>
+    </w:p>
+    <w:p>
+      <w:pPr>
+        <w:pStyle w:val="Normal"/>
+        <w:jc w:val="both"/>
+        <w:rPr>
+          <w:b w:val="false"/>
+          <w:b w:val="false"/>
+          <w:bCs w:val="false"/>
+          <w:i w:val="false"/>
+          <w:i w:val="false"/>
+          <w:iCs w:val="false"/>
+        </w:rPr>
+      </w:pPr>
+      <w:r>
+        <w:rPr>
+          <w:b/>
+          <w:bCs/>
+          <w:i w:val="false"/>
+          <w:iCs w:val="false"/>
+          <w:sz w:val="20"/>
+          <w:szCs w:val="20"/>
+        </w:rPr>
+        <w:t xml:space="preserve">-Simplify NF Development: </w:t>
+      </w:r>
+      <w:r>
+        <w:rPr>
+          <w:b w:val="false"/>
+          <w:bCs w:val="false"/>
+          <w:i w:val="false"/>
+          <w:iCs w:val="false"/>
+          <w:sz w:val="20"/>
+          <w:szCs w:val="20"/>
+        </w:rPr>
+        <w:t xml:space="preserve">Framework should ensure the simplicity in development of NF, by </w:t>
+      </w:r>
+      <w:r>
+        <w:rPr>
+          <w:b w:val="false"/>
+          <w:bCs w:val="false"/>
+          <w:i w:val="false"/>
+          <w:iCs w:val="false"/>
+          <w:sz w:val="20"/>
+          <w:szCs w:val="20"/>
+        </w:rPr>
+        <w:t xml:space="preserve">separating the tasks into two categories i.e. user defined functionality and preprocessing tasks. All of this should be automated. </w:t>
+      </w:r>
+    </w:p>
+    <w:p>
+      <w:pPr>
+        <w:pStyle w:val="Normal"/>
+        <w:jc w:val="both"/>
+        <w:rPr>
+          <w:b w:val="false"/>
+          <w:b w:val="false"/>
+          <w:bCs w:val="false"/>
+          <w:i w:val="false"/>
+          <w:i w:val="false"/>
+          <w:iCs w:val="false"/>
+        </w:rPr>
+      </w:pPr>
+      <w:r>
+        <w:rPr>
+          <w:b/>
+          <w:bCs/>
+          <w:i w:val="false"/>
+          <w:iCs w:val="false"/>
+          <w:sz w:val="20"/>
+          <w:szCs w:val="20"/>
+        </w:rPr>
+        <w:t>-Rapid Deployment:</w:t>
+      </w:r>
+      <w:r>
+        <w:rPr>
+          <w:b w:val="false"/>
+          <w:bCs w:val="false"/>
+          <w:i w:val="false"/>
+          <w:iCs w:val="false"/>
+          <w:sz w:val="20"/>
+          <w:szCs w:val="20"/>
+        </w:rPr>
+        <w:t xml:space="preserve"> </w:t>
+      </w:r>
+      <w:r>
+        <w:rPr>
+          <w:b w:val="false"/>
+          <w:bCs w:val="false"/>
+          <w:i w:val="false"/>
+          <w:iCs w:val="false"/>
+          <w:sz w:val="20"/>
+          <w:szCs w:val="20"/>
+        </w:rPr>
+        <w:t xml:space="preserve"> </w:t>
+      </w:r>
+      <w:r>
+        <w:rPr>
+          <w:b w:val="false"/>
+          <w:bCs w:val="false"/>
+          <w:i w:val="false"/>
+          <w:iCs w:val="false"/>
+          <w:sz w:val="20"/>
+          <w:szCs w:val="20"/>
+        </w:rPr>
+        <w:t xml:space="preserve">Framework should ensure the rapid deployment by production ready NFs (i.e. NF testing and deployment in production environment on the go, to improve the performance) . This safes a lot of time. </w:t>
+      </w:r>
+    </w:p>
+    <w:p>
+      <w:pPr>
+        <w:pStyle w:val="Normal"/>
+        <w:jc w:val="both"/>
+        <w:rPr>
+          <w:b w:val="false"/>
+          <w:b w:val="false"/>
+          <w:bCs w:val="false"/>
+          <w:i w:val="false"/>
+          <w:i w:val="false"/>
+          <w:iCs w:val="false"/>
+        </w:rPr>
+      </w:pPr>
+      <w:r>
+        <w:rPr>
+          <w:b w:val="false"/>
+          <w:bCs w:val="false"/>
+          <w:i w:val="false"/>
+          <w:iCs w:val="false"/>
+          <w:sz w:val="20"/>
+          <w:szCs w:val="20"/>
+        </w:rPr>
+        <w:tab/>
+        <w:t xml:space="preserve">   </w:t>
+      </w:r>
+    </w:p>
+    <w:p>
+      <w:pPr>
+        <w:pStyle w:val="Normal"/>
+        <w:jc w:val="both"/>
+        <w:rPr/>
       </w:pPr>
       <w:r>
         <w:rPr>
@@ -84,6 +715,26 @@
     <w:p>
       <w:pPr>
         <w:pStyle w:val="Normal"/>
+        <w:jc w:val="both"/>
+        <w:rPr>
+          <w:b/>
+          <w:b/>
+          <w:bCs/>
+          <w:i/>
+          <w:i/>
+          <w:iCs/>
+          <w:sz w:val="20"/>
+          <w:szCs w:val="20"/>
+        </w:rPr>
+      </w:pPr>
+      <w:r>
+        <w:rPr/>
+      </w:r>
+    </w:p>
+    <w:p>
+      <w:pPr>
+        <w:pStyle w:val="Normal"/>
+        <w:jc w:val="both"/>
         <w:rPr>
           <w:b/>
           <w:b/>
@@ -111,6 +762,7 @@
     <w:p>
       <w:pPr>
         <w:pStyle w:val="Normal"/>
+        <w:jc w:val="both"/>
         <w:rPr>
           <w:b/>
           <w:b/>
@@ -137,6 +789,7 @@
     <w:p>
       <w:pPr>
         <w:pStyle w:val="Normal"/>
+        <w:jc w:val="both"/>
         <w:rPr>
           <w:b/>
           <w:b/>
@@ -164,6 +817,7 @@
     <w:p>
       <w:pPr>
         <w:pStyle w:val="Normal"/>
+        <w:jc w:val="both"/>
         <w:rPr>
           <w:b/>
           <w:b/>
@@ -191,6 +845,7 @@
     <w:p>
       <w:pPr>
         <w:pStyle w:val="Normal"/>
+        <w:jc w:val="both"/>
         <w:rPr>
           <w:b/>
           <w:b/>
@@ -218,6 +873,7 @@
     <w:p>
       <w:pPr>
         <w:pStyle w:val="Normal"/>
+        <w:jc w:val="both"/>
         <w:rPr>
           <w:b/>
           <w:b/>
@@ -245,6 +901,7 @@
     <w:p>
       <w:pPr>
         <w:pStyle w:val="Normal"/>
+        <w:jc w:val="both"/>
         <w:rPr>
           <w:b/>
           <w:b/>
@@ -272,6 +929,7 @@
     <w:p>
       <w:pPr>
         <w:pStyle w:val="Normal"/>
+        <w:jc w:val="both"/>
         <w:rPr>
           <w:b/>
           <w:b/>
@@ -300,6 +958,7 @@
     <w:p>
       <w:pPr>
         <w:pStyle w:val="Normal"/>
+        <w:jc w:val="both"/>
         <w:rPr>
           <w:b/>
           <w:b/>
@@ -332,6 +991,7 @@
     <w:p>
       <w:pPr>
         <w:pStyle w:val="Normal"/>
+        <w:jc w:val="both"/>
         <w:rPr>
           <w:b/>
           <w:b/>
@@ -358,6 +1018,7 @@
     <w:p>
       <w:pPr>
         <w:pStyle w:val="Normal"/>
+        <w:jc w:val="both"/>
         <w:rPr>
           <w:b/>
           <w:b/>
@@ -385,6 +1046,7 @@
     <w:p>
       <w:pPr>
         <w:pStyle w:val="Normal"/>
+        <w:jc w:val="both"/>
         <w:rPr>
           <w:b/>
           <w:b/>
@@ -412,6 +1074,7 @@
     <w:p>
       <w:pPr>
         <w:pStyle w:val="Normal"/>
+        <w:jc w:val="both"/>
         <w:rPr>
           <w:b/>
           <w:b/>
@@ -439,6 +1102,7 @@
     <w:p>
       <w:pPr>
         <w:pStyle w:val="Normal"/>
+        <w:jc w:val="both"/>
         <w:rPr>
           <w:b/>
           <w:b/>
@@ -467,6 +1131,7 @@
     <w:p>
       <w:pPr>
         <w:pStyle w:val="Normal"/>
+        <w:jc w:val="both"/>
         <w:rPr>
           <w:b/>
           <w:b/>
@@ -495,6 +1160,7 @@
     <w:p>
       <w:pPr>
         <w:pStyle w:val="Normal"/>
+        <w:jc w:val="both"/>
         <w:rPr>
           <w:b/>
           <w:b/>
@@ -522,6 +1188,7 @@
     <w:p>
       <w:pPr>
         <w:pStyle w:val="Normal"/>
+        <w:jc w:val="both"/>
         <w:rPr>
           <w:b/>
           <w:b/>
@@ -549,33 +1216,35 @@
     <w:p>
       <w:pPr>
         <w:pStyle w:val="Normal"/>
-        <w:rPr>
-          <w:b/>
-          <w:b/>
-          <w:bCs/>
-          <w:i/>
-          <w:i/>
-          <w:iCs/>
-          <w:sz w:val="20"/>
-          <w:szCs w:val="20"/>
-        </w:rPr>
-      </w:pPr>
-      <w:r>
-        <w:rPr>
-          <w:b/>
-          <w:bCs/>
-          <w:i/>
-          <w:iCs/>
-          <w:sz w:val="20"/>
-          <w:szCs w:val="20"/>
-        </w:rPr>
-        <w:tab/>
-        <w:t>Testbed</w:t>
-      </w:r>
-    </w:p>
-    <w:p>
-      <w:pPr>
-        <w:pStyle w:val="Normal"/>
+        <w:jc w:val="both"/>
+        <w:rPr>
+          <w:b/>
+          <w:b/>
+          <w:bCs/>
+          <w:i/>
+          <w:i/>
+          <w:iCs/>
+          <w:sz w:val="20"/>
+          <w:szCs w:val="20"/>
+        </w:rPr>
+      </w:pPr>
+      <w:r>
+        <w:rPr>
+          <w:b/>
+          <w:bCs/>
+          <w:i/>
+          <w:iCs/>
+          <w:sz w:val="20"/>
+          <w:szCs w:val="20"/>
+        </w:rPr>
+        <w:tab/>
+        <w:t>Test-bed</w:t>
+      </w:r>
+    </w:p>
+    <w:p>
+      <w:pPr>
+        <w:pStyle w:val="Normal"/>
+        <w:jc w:val="both"/>
         <w:rPr>
           <w:b/>
           <w:b/>
@@ -603,6 +1272,7 @@
     <w:p>
       <w:pPr>
         <w:pStyle w:val="Normal"/>
+        <w:jc w:val="both"/>
         <w:rPr>
           <w:b/>
           <w:b/>
@@ -630,6 +1300,7 @@
     <w:p>
       <w:pPr>
         <w:pStyle w:val="Normal"/>
+        <w:jc w:val="both"/>
         <w:rPr>
           <w:b/>
           <w:b/>
@@ -656,6 +1327,7 @@
     <w:p>
       <w:pPr>
         <w:pStyle w:val="Normal"/>
+        <w:jc w:val="both"/>
         <w:rPr>
           <w:b/>
           <w:b/>
@@ -683,6 +1355,7 @@
     <w:p>
       <w:pPr>
         <w:pStyle w:val="Normal"/>
+        <w:jc w:val="both"/>
         <w:rPr>
           <w:b/>
           <w:b/>
@@ -711,6 +1384,7 @@
     <w:p>
       <w:pPr>
         <w:pStyle w:val="Normal"/>
+        <w:jc w:val="both"/>
         <w:rPr>
           <w:b/>
           <w:b/>
@@ -738,6 +1412,7 @@
     <w:p>
       <w:pPr>
         <w:pStyle w:val="Normal"/>
+        <w:jc w:val="both"/>
         <w:rPr>
           <w:b/>
           <w:b/>
@@ -766,6 +1441,7 @@
     <w:p>
       <w:pPr>
         <w:pStyle w:val="Normal"/>
+        <w:jc w:val="both"/>
         <w:rPr>
           <w:b/>
           <w:b/>
@@ -792,6 +1468,7 @@
     <w:p>
       <w:pPr>
         <w:pStyle w:val="Normal"/>
+        <w:jc w:val="both"/>
         <w:rPr>
           <w:b/>
           <w:b/>
@@ -819,6 +1496,7 @@
     <w:p>
       <w:pPr>
         <w:pStyle w:val="Normal"/>
+        <w:jc w:val="both"/>
         <w:rPr>
           <w:b/>
           <w:b/>
@@ -846,6 +1524,7 @@
     <w:p>
       <w:pPr>
         <w:pStyle w:val="Normal"/>
+        <w:jc w:val="both"/>
         <w:rPr>
           <w:b/>
           <w:b/>
@@ -873,16 +1552,8 @@
     <w:p>
       <w:pPr>
         <w:pStyle w:val="Normal"/>
-        <w:rPr>
-          <w:b/>
-          <w:b/>
-          <w:bCs/>
-          <w:i/>
-          <w:i/>
-          <w:iCs/>
-          <w:sz w:val="20"/>
-          <w:szCs w:val="20"/>
-        </w:rPr>
+        <w:jc w:val="both"/>
+        <w:rPr/>
       </w:pPr>
       <w:r>
         <w:rPr>
@@ -903,6 +1574,7 @@
       <w:pgNumType w:fmt="decimal"/>
       <w:formProt w:val="false"/>
       <w:textDirection w:val="lrTb"/>
+      <w:docGrid w:type="default" w:linePitch="100" w:charSpace="0"/>
     </w:sectPr>
   </w:body>
 </w:document>
@@ -915,15 +1587,13 @@
       <w:rPr>
         <w:rFonts w:ascii="Liberation Serif" w:hAnsi="Liberation Serif" w:eastAsia="Noto Serif CJK SC" w:cs="Lohit Devanagari"/>
         <w:kern w:val="2"/>
-        <w:sz w:val="24"/>
+        <w:sz w:val="20"/>
         <w:szCs w:val="24"/>
         <w:lang w:val="en-US" w:eastAsia="zh-CN" w:bidi="hi-IN"/>
       </w:rPr>
     </w:rPrDefault>
     <w:pPrDefault>
-      <w:pPr>
-        <w:widowControl/>
-      </w:pPr>
+      <w:pPr/>
     </w:pPrDefault>
   </w:docDefaults>
   <w:style w:type="paragraph" w:styleId="Normal">
@@ -931,6 +1601,8 @@
     <w:qFormat/>
     <w:pPr>
       <w:widowControl/>
+      <w:bidi w:val="0"/>
+      <w:jc w:val="left"/>
     </w:pPr>
     <w:rPr>
       <w:rFonts w:ascii="Liberation Serif" w:hAnsi="Liberation Serif" w:eastAsia="Noto Serif CJK SC" w:cs="Lohit Devanagari"/>

</xml_diff>

<commit_message>
completed till isolation analysis
</commit_message>
<xml_diff>
--- a/docs/seminar_draft.docx
+++ b/docs/seminar_draft.docx
@@ -12,6 +12,7 @@
           <w:iCs w:val="false"/>
         </w:rPr>
       </w:pPr>
+      <w:bookmarkStart w:id="0" w:name="__DdeLink__440_224995678"/>
       <w:r>
         <w:rPr>
           <w:b/>
@@ -4586,18 +4587,7 @@
           <w:sz w:val="20"/>
           <w:szCs w:val="20"/>
         </w:rPr>
-        <w:t xml:space="preserve">]. </w:t>
-      </w:r>
-      <w:r>
-        <w:rPr>
-          <w:b w:val="false"/>
-          <w:bCs w:val="false"/>
-          <w:i w:val="false"/>
-          <w:iCs w:val="false"/>
-          <w:sz w:val="20"/>
-          <w:szCs w:val="20"/>
-        </w:rPr>
-        <w:t>VMs used were running on KVM connected to virtual switch with DPDK’s “</w:t>
+        <w:t>]. VMs used were running on KVM connected to virtual switch with DPDK’s “</w:t>
       </w:r>
       <w:r>
         <w:rPr>
@@ -4619,51 +4609,7 @@
           <w:sz w:val="20"/>
           <w:szCs w:val="20"/>
         </w:rPr>
-        <w:t xml:space="preserve">” driver. As per requirement of DPDK, docker containers were used with privileged mode and for their connection to virtual switch DPDK’s ring PMD driver were used. </w:t>
-      </w:r>
-      <w:r>
-        <w:rPr>
-          <w:b w:val="false"/>
-          <w:bCs w:val="false"/>
-          <w:i w:val="false"/>
-          <w:iCs w:val="false"/>
-          <w:sz w:val="20"/>
-          <w:szCs w:val="20"/>
-        </w:rPr>
-        <w:t>By default</w:t>
-      </w:r>
-      <w:r>
-        <w:rPr>
-          <w:b w:val="false"/>
-          <w:bCs w:val="false"/>
-          <w:i w:val="false"/>
-          <w:iCs w:val="false"/>
-          <w:sz w:val="20"/>
-          <w:szCs w:val="20"/>
-        </w:rPr>
-        <w:t xml:space="preserve">, </w:t>
-      </w:r>
-      <w:r>
-        <w:rPr>
-          <w:b w:val="false"/>
-          <w:bCs w:val="false"/>
-          <w:i w:val="false"/>
-          <w:iCs w:val="false"/>
-          <w:sz w:val="20"/>
-          <w:szCs w:val="20"/>
-        </w:rPr>
-        <w:t xml:space="preserve">PMD driver does not allow both virtual switch to copy packets </w:t>
-      </w:r>
-      <w:r>
-        <w:rPr>
-          <w:b w:val="false"/>
-          <w:bCs w:val="false"/>
-          <w:i w:val="false"/>
-          <w:iCs w:val="false"/>
-          <w:sz w:val="20"/>
-          <w:szCs w:val="20"/>
-        </w:rPr>
-        <w:t>and no packet isolation was observed as network function can modify the packets after they sent it. To achieve isolation author made few modification in virtual switches, allowing copying while connecting to containers. Even this copying using DPDK’s PMD driver have higher performance than other approaches i.e. “</w:t>
+        <w:t>” driver. As per requirement of DPDK, docker containers were used with privileged mode and for their connection to virtual switch DPDK’s ring PMD driver were used. By default, PMD driver does not allow both virtual switch to copy packets and no packet isolation was observed as network function can modify the packets after they sent it. To achieve isolation author made few modification in virtual switches, allowing copying while connecting to containers. Even this copying using DPDK’s PMD driver have higher performance than other approaches i.e. “</w:t>
       </w:r>
       <w:r>
         <w:rPr>
@@ -4704,7 +4650,128 @@
         </w:rPr>
       </w:pPr>
       <w:r>
+        <w:rPr>
+          <w:b/>
+          <w:bCs/>
+          <w:i/>
+          <w:iCs/>
+          <w:sz w:val="20"/>
+          <w:szCs w:val="20"/>
+        </w:rPr>
+      </w:r>
+    </w:p>
+    <w:p>
+      <w:pPr>
+        <w:pStyle w:val="Normal"/>
+        <w:jc w:val="both"/>
         <w:rPr/>
+      </w:pPr>
+      <w:r>
+        <w:rPr>
+          <w:b/>
+          <w:bCs/>
+          <w:i/>
+          <w:iCs/>
+          <w:sz w:val="20"/>
+          <w:szCs w:val="20"/>
+        </w:rPr>
+        <w:tab/>
+        <w:t>Overheads and Results</w:t>
+      </w:r>
+    </w:p>
+    <w:p>
+      <w:pPr>
+        <w:pStyle w:val="Normal"/>
+        <w:jc w:val="both"/>
+        <w:rPr>
+          <w:b w:val="false"/>
+          <w:b w:val="false"/>
+          <w:bCs w:val="false"/>
+          <w:i w:val="false"/>
+          <w:i w:val="false"/>
+          <w:iCs w:val="false"/>
+        </w:rPr>
+      </w:pPr>
+      <w:r>
+        <w:rPr>
+          <w:b w:val="false"/>
+          <w:bCs w:val="false"/>
+          <w:i w:val="false"/>
+          <w:iCs w:val="false"/>
+          <w:sz w:val="20"/>
+          <w:szCs w:val="20"/>
+        </w:rPr>
+        <w:t>This section describes the overheads imposed by the NetBricks and the results obtained besides these overheads comparing to baseline network functions build using other framework. For comparison purpose, both NIC and DPDK were configured same for NetBricks and baseline network function. In [</w:t>
+      </w:r>
+      <w:r>
+        <w:rPr>
+          <w:b/>
+          <w:bCs/>
+          <w:i w:val="false"/>
+          <w:iCs w:val="false"/>
+          <w:sz w:val="20"/>
+          <w:szCs w:val="20"/>
+        </w:rPr>
+        <w:t>model paper</w:t>
+      </w:r>
+      <w:r>
+        <w:rPr>
+          <w:b w:val="false"/>
+          <w:bCs w:val="false"/>
+          <w:i w:val="false"/>
+          <w:iCs w:val="false"/>
+          <w:sz w:val="20"/>
+          <w:szCs w:val="20"/>
+        </w:rPr>
+        <w:t>], author mentioned few overheads that are as follow: for simple network function; (b) for checking array bounds.</w:t>
+      </w:r>
+    </w:p>
+    <w:p>
+      <w:pPr>
+        <w:pStyle w:val="Normal"/>
+        <w:jc w:val="both"/>
+        <w:rPr>
+          <w:b w:val="false"/>
+          <w:b w:val="false"/>
+          <w:bCs w:val="false"/>
+          <w:i w:val="false"/>
+          <w:i w:val="false"/>
+          <w:iCs w:val="false"/>
+        </w:rPr>
+      </w:pPr>
+      <w:r>
+        <w:rPr>
+          <w:b w:val="false"/>
+          <w:bCs w:val="false"/>
+          <w:i w:val="false"/>
+          <w:iCs w:val="false"/>
+          <w:sz w:val="20"/>
+          <w:szCs w:val="20"/>
+        </w:rPr>
+        <w:tab/>
+        <w:t>In case of simple network function, packet TTL network function was used as shown in fig.2 and explained in ection above. Both NetBricks version and normal version of network function were executed using single core by send packets of 64 byte and observed the throughput. The result of both network functions were almost same as expected by the author. As mentioned in [</w:t>
+      </w:r>
+      <w:r>
+        <w:rPr>
+          <w:b/>
+          <w:bCs/>
+          <w:i w:val="false"/>
+          <w:iCs w:val="false"/>
+          <w:sz w:val="20"/>
+          <w:szCs w:val="20"/>
+        </w:rPr>
+        <w:t>model paper</w:t>
+      </w:r>
+      <w:r>
+        <w:rPr>
+          <w:b w:val="false"/>
+          <w:bCs w:val="false"/>
+          <w:i w:val="false"/>
+          <w:iCs w:val="false"/>
+          <w:sz w:val="20"/>
+          <w:szCs w:val="20"/>
+        </w:rPr>
+        <w:t>], after 10 experimental runs, the average throughput observed for basline network function was 23.3 MPPS (million packets per second) whereas for NetBricks network function it was observed 23.2 MPPS.  For latency at 80%, the RTT (round trip time) for baseline observed was 16.15 micro seconds compared to NetBricks was 16.16 microsecond.</w:t>
       </w:r>
     </w:p>
     <w:p>
@@ -4715,62 +4782,15 @@
       </w:pPr>
       <w:r>
         <w:rPr>
-          <w:b/>
-          <w:bCs/>
-          <w:i/>
-          <w:iCs/>
-          <w:sz w:val="20"/>
-          <w:szCs w:val="20"/>
-        </w:rPr>
-        <w:tab/>
-        <w:t xml:space="preserve">Overheads </w:t>
-      </w:r>
-      <w:r>
-        <w:rPr>
-          <w:b/>
-          <w:bCs/>
-          <w:i/>
-          <w:iCs/>
-          <w:sz w:val="20"/>
-          <w:szCs w:val="20"/>
-        </w:rPr>
-        <w:t>and Results</w:t>
-      </w:r>
-    </w:p>
-    <w:p>
-      <w:pPr>
-        <w:pStyle w:val="Normal"/>
-        <w:jc w:val="both"/>
-        <w:rPr>
-          <w:b w:val="false"/>
-          <w:b w:val="false"/>
-          <w:bCs w:val="false"/>
-          <w:i w:val="false"/>
-          <w:i w:val="false"/>
-          <w:iCs w:val="false"/>
-        </w:rPr>
-      </w:pPr>
-      <w:r>
-        <w:rPr>
-          <w:b w:val="false"/>
-          <w:bCs w:val="false"/>
-          <w:i w:val="false"/>
-          <w:iCs w:val="false"/>
-          <w:sz w:val="20"/>
-          <w:szCs w:val="20"/>
-        </w:rPr>
-        <w:t xml:space="preserve">This section describes the overheads imposed by the NetBricks and the results obtained besides these overheads comparing to baseline network functions </w:t>
-      </w:r>
-      <w:r>
-        <w:rPr>
-          <w:b w:val="false"/>
-          <w:bCs w:val="false"/>
-          <w:i w:val="false"/>
-          <w:iCs w:val="false"/>
-          <w:sz w:val="20"/>
-          <w:szCs w:val="20"/>
-        </w:rPr>
-        <w:t>build using other framework. For comparison purpose, both NIC and DPDK were configured same for NetBricks and baseline network function. In [</w:t>
+          <w:b w:val="false"/>
+          <w:bCs w:val="false"/>
+          <w:i w:val="false"/>
+          <w:iCs w:val="false"/>
+          <w:sz w:val="20"/>
+          <w:szCs w:val="20"/>
+        </w:rPr>
+        <w:tab/>
+        <w:t>In case of array accesses [</w:t>
       </w:r>
       <w:r>
         <w:rPr>
@@ -4792,44 +4812,77 @@
           <w:sz w:val="20"/>
           <w:szCs w:val="20"/>
         </w:rPr>
-        <w:t>], author mentioned few overheads that are as follow: for simple network function; (b) for checking array bounds.</w:t>
-      </w:r>
-    </w:p>
-    <w:p>
-      <w:pPr>
-        <w:pStyle w:val="Normal"/>
-        <w:jc w:val="both"/>
-        <w:rPr>
-          <w:b w:val="false"/>
-          <w:b w:val="false"/>
-          <w:bCs w:val="false"/>
-          <w:i w:val="false"/>
-          <w:i w:val="false"/>
-          <w:iCs w:val="false"/>
-        </w:rPr>
-      </w:pPr>
-      <w:r>
-        <w:rPr>
-          <w:b w:val="false"/>
-          <w:bCs w:val="false"/>
-          <w:i w:val="false"/>
-          <w:iCs w:val="false"/>
-          <w:sz w:val="20"/>
-          <w:szCs w:val="20"/>
-        </w:rPr>
-        <w:tab/>
-        <w:t xml:space="preserve">In case of simple network function, packet TTL network function was used as shown in fig.2 and explained in ection above. </w:t>
-      </w:r>
-      <w:r>
-        <w:rPr>
-          <w:b w:val="false"/>
-          <w:bCs w:val="false"/>
-          <w:i w:val="false"/>
-          <w:iCs w:val="false"/>
-          <w:sz w:val="20"/>
-          <w:szCs w:val="20"/>
-        </w:rPr>
-        <w:t>Both NetBricks version and normal version of network function were executed using single core by send packets of 64 byte and observed the throughput. The result of both network functions were almost same as expected by the author. As mentioned in [</w:t>
+        <w:t xml:space="preserve">], safe language was used that imposed some overheads i.e. array bound checking. These checks can be major source of overhead of safe language (i.e. Null-checks and other safety checks performed at runtime are difficult to seperate). In order to test these checks overhead, network function was used that updates  several cells in 512KB array during packet processing. The update of these array cells depends on UDP source port number of packet under processing, making it difficult to ignore array bound checks. Author compared the NetBricks network function with baseline network function executed using single-core and used packets with random UDP source port. Fig.5 graph shows the throughput achieved by two network functions when memory accesses per packet increased. NetBrick’s throughput is 20% less as compared to baseline network function for 1 to 8 memory accesses. As the number of accesses increased i.e. 16 or more, the effect of checks overhead started to fade out. This is because of large memory accesses causing cache misses resulting in reduced throughput. These cache misses dominate the overhead imposed by the NetBricks.    </w:t>
+      </w:r>
+    </w:p>
+    <w:p>
+      <w:pPr>
+        <w:pStyle w:val="Normal"/>
+        <w:jc w:val="both"/>
+        <w:rPr>
+          <w:b w:val="false"/>
+          <w:b w:val="false"/>
+          <w:bCs w:val="false"/>
+          <w:i w:val="false"/>
+          <w:i w:val="false"/>
+          <w:iCs w:val="false"/>
+        </w:rPr>
+      </w:pPr>
+      <w:r>
+        <w:rPr>
+          <w:b w:val="false"/>
+          <w:bCs w:val="false"/>
+          <w:i w:val="false"/>
+          <w:iCs w:val="false"/>
+          <w:sz w:val="20"/>
+          <w:szCs w:val="20"/>
+        </w:rPr>
+        <w:tab/>
+        <w:t xml:space="preserve"> </w:t>
+      </w:r>
+    </w:p>
+    <w:p>
+      <w:pPr>
+        <w:pStyle w:val="Normal"/>
+        <w:jc w:val="both"/>
+        <w:rPr/>
+      </w:pPr>
+      <w:r>
+        <w:rPr>
+          <w:b/>
+          <w:bCs/>
+          <w:i/>
+          <w:iCs/>
+          <w:sz w:val="20"/>
+          <w:szCs w:val="20"/>
+        </w:rPr>
+        <w:tab/>
+        <w:t>Performance analysis of framework based different Nfs</w:t>
+      </w:r>
+    </w:p>
+    <w:p>
+      <w:pPr>
+        <w:pStyle w:val="Normal"/>
+        <w:jc w:val="both"/>
+        <w:rPr>
+          <w:b w:val="false"/>
+          <w:b w:val="false"/>
+          <w:bCs w:val="false"/>
+          <w:i w:val="false"/>
+          <w:i w:val="false"/>
+          <w:iCs w:val="false"/>
+        </w:rPr>
+      </w:pPr>
+      <w:r>
+        <w:rPr>
+          <w:b w:val="false"/>
+          <w:bCs w:val="false"/>
+          <w:i w:val="false"/>
+          <w:iCs w:val="false"/>
+          <w:sz w:val="20"/>
+          <w:szCs w:val="20"/>
+        </w:rPr>
+        <w:t>To further validate the development model of NetBricks, author further implemented different categories of network functions using NetBricks framework. Some of them [</w:t>
       </w:r>
       <w:r>
         <w:rPr>
@@ -4851,54 +4904,239 @@
           <w:sz w:val="20"/>
           <w:szCs w:val="20"/>
         </w:rPr>
-        <w:t xml:space="preserve">], after 10 experimental runs, the average throughput observed for basline network function was 23.3 MPPS (million packets per second) whereas for NetBricks network function it was observed 23.2 MPPS.  </w:t>
-      </w:r>
-      <w:r>
-        <w:rPr>
-          <w:b w:val="false"/>
-          <w:bCs w:val="false"/>
-          <w:i w:val="false"/>
-          <w:iCs w:val="false"/>
-          <w:sz w:val="20"/>
-          <w:szCs w:val="20"/>
-        </w:rPr>
-        <w:t>For latency at 80%, the RTT (round trip time) for baseline observed was 16.15 micro seconds compared to NetBricks was 16.16 microsecond.</w:t>
-      </w:r>
-    </w:p>
-    <w:p>
-      <w:pPr>
-        <w:pStyle w:val="Normal"/>
-        <w:jc w:val="both"/>
-        <w:rPr>
-          <w:b w:val="false"/>
-          <w:b w:val="false"/>
-          <w:bCs w:val="false"/>
-          <w:i w:val="false"/>
-          <w:i w:val="false"/>
-          <w:iCs w:val="false"/>
-        </w:rPr>
-      </w:pPr>
-      <w:r>
-        <w:rPr>
-          <w:b w:val="false"/>
-          <w:bCs w:val="false"/>
-          <w:i w:val="false"/>
-          <w:iCs w:val="false"/>
-          <w:sz w:val="20"/>
-          <w:szCs w:val="20"/>
-        </w:rPr>
-        <w:tab/>
-      </w:r>
-      <w:r>
-        <w:rPr>
-          <w:b w:val="false"/>
-          <w:bCs w:val="false"/>
-          <w:i w:val="false"/>
-          <w:iCs w:val="false"/>
-          <w:sz w:val="20"/>
-          <w:szCs w:val="20"/>
-        </w:rPr>
-        <w:t>In case of array accesses [</w:t>
+        <w:t>] are mentioned below:</w:t>
+      </w:r>
+    </w:p>
+    <w:p>
+      <w:pPr>
+        <w:pStyle w:val="Normal"/>
+        <w:jc w:val="both"/>
+        <w:rPr>
+          <w:b w:val="false"/>
+          <w:b w:val="false"/>
+          <w:bCs w:val="false"/>
+          <w:i w:val="false"/>
+          <w:i w:val="false"/>
+          <w:iCs w:val="false"/>
+        </w:rPr>
+      </w:pPr>
+      <w:r>
+        <w:rPr>
+          <w:b w:val="false"/>
+          <w:bCs w:val="false"/>
+          <w:i w:val="false"/>
+          <w:iCs w:val="false"/>
+          <w:sz w:val="20"/>
+          <w:szCs w:val="20"/>
+        </w:rPr>
+        <w:tab/>
+        <w:t>- Firewall: based on Click [</w:t>
+      </w:r>
+      <w:r>
+        <w:rPr>
+          <w:b/>
+          <w:bCs/>
+          <w:i w:val="false"/>
+          <w:iCs w:val="false"/>
+          <w:sz w:val="20"/>
+          <w:szCs w:val="20"/>
+        </w:rPr>
+        <w:t>ref</w:t>
+      </w:r>
+      <w:r>
+        <w:rPr>
+          <w:b w:val="false"/>
+          <w:bCs w:val="false"/>
+          <w:i w:val="false"/>
+          <w:iCs w:val="false"/>
+          <w:sz w:val="20"/>
+          <w:szCs w:val="20"/>
+        </w:rPr>
+        <w:t>], performs the linear scan of an ACL (Access Control List) to find the relevant entry.</w:t>
+      </w:r>
+    </w:p>
+    <w:p>
+      <w:pPr>
+        <w:pStyle w:val="Normal"/>
+        <w:jc w:val="both"/>
+        <w:rPr>
+          <w:b w:val="false"/>
+          <w:b w:val="false"/>
+          <w:bCs w:val="false"/>
+          <w:i w:val="false"/>
+          <w:i w:val="false"/>
+          <w:iCs w:val="false"/>
+        </w:rPr>
+      </w:pPr>
+      <w:r>
+        <w:rPr>
+          <w:b w:val="false"/>
+          <w:bCs w:val="false"/>
+          <w:i w:val="false"/>
+          <w:iCs w:val="false"/>
+          <w:sz w:val="20"/>
+          <w:szCs w:val="20"/>
+        </w:rPr>
+        <w:tab/>
+        <w:t>- NAT: based on MazuNAT [</w:t>
+      </w:r>
+      <w:r>
+        <w:rPr>
+          <w:b/>
+          <w:bCs/>
+          <w:i w:val="false"/>
+          <w:iCs w:val="false"/>
+          <w:sz w:val="20"/>
+          <w:szCs w:val="20"/>
+        </w:rPr>
+        <w:t>ref</w:t>
+      </w:r>
+      <w:r>
+        <w:rPr>
+          <w:b w:val="false"/>
+          <w:bCs w:val="false"/>
+          <w:i w:val="false"/>
+          <w:iCs w:val="false"/>
+          <w:sz w:val="20"/>
+          <w:szCs w:val="20"/>
+        </w:rPr>
+        <w:t>] built using Click.</w:t>
+      </w:r>
+    </w:p>
+    <w:p>
+      <w:pPr>
+        <w:pStyle w:val="Normal"/>
+        <w:jc w:val="both"/>
+        <w:rPr>
+          <w:b w:val="false"/>
+          <w:b w:val="false"/>
+          <w:bCs w:val="false"/>
+          <w:i w:val="false"/>
+          <w:i w:val="false"/>
+          <w:iCs w:val="false"/>
+        </w:rPr>
+      </w:pPr>
+      <w:r>
+        <w:rPr>
+          <w:b w:val="false"/>
+          <w:bCs w:val="false"/>
+          <w:i w:val="false"/>
+          <w:iCs w:val="false"/>
+          <w:sz w:val="20"/>
+          <w:szCs w:val="20"/>
+        </w:rPr>
+        <w:tab/>
+        <w:t>- IDS: based on Snort [</w:t>
+      </w:r>
+      <w:r>
+        <w:rPr>
+          <w:b/>
+          <w:bCs/>
+          <w:i w:val="false"/>
+          <w:iCs w:val="false"/>
+          <w:sz w:val="20"/>
+          <w:szCs w:val="20"/>
+        </w:rPr>
+        <w:t>ref</w:t>
+      </w:r>
+      <w:r>
+        <w:rPr>
+          <w:b w:val="false"/>
+          <w:bCs w:val="false"/>
+          <w:i w:val="false"/>
+          <w:iCs w:val="false"/>
+          <w:sz w:val="20"/>
+          <w:szCs w:val="20"/>
+        </w:rPr>
+        <w:t>], for signature matching.</w:t>
+      </w:r>
+    </w:p>
+    <w:p>
+      <w:pPr>
+        <w:pStyle w:val="Normal"/>
+        <w:jc w:val="both"/>
+        <w:rPr>
+          <w:b w:val="false"/>
+          <w:b w:val="false"/>
+          <w:bCs w:val="false"/>
+          <w:i w:val="false"/>
+          <w:i w:val="false"/>
+          <w:iCs w:val="false"/>
+        </w:rPr>
+      </w:pPr>
+      <w:r>
+        <w:rPr>
+          <w:b w:val="false"/>
+          <w:bCs w:val="false"/>
+          <w:i w:val="false"/>
+          <w:iCs w:val="false"/>
+          <w:sz w:val="20"/>
+          <w:szCs w:val="20"/>
+        </w:rPr>
+        <w:tab/>
+        <w:t>- Monitor: maintains per flow counter similar to monitor module of Click.</w:t>
+      </w:r>
+    </w:p>
+    <w:p>
+      <w:pPr>
+        <w:pStyle w:val="Normal"/>
+        <w:jc w:val="both"/>
+        <w:rPr>
+          <w:b w:val="false"/>
+          <w:b w:val="false"/>
+          <w:bCs w:val="false"/>
+          <w:i w:val="false"/>
+          <w:i w:val="false"/>
+          <w:iCs w:val="false"/>
+        </w:rPr>
+      </w:pPr>
+      <w:r>
+        <w:rPr>
+          <w:b w:val="false"/>
+          <w:bCs w:val="false"/>
+          <w:i w:val="false"/>
+          <w:iCs w:val="false"/>
+          <w:sz w:val="20"/>
+          <w:szCs w:val="20"/>
+        </w:rPr>
+        <w:tab/>
+        <w:t>-LD: Load balancer – Magvel, already described in above section.</w:t>
+      </w:r>
+    </w:p>
+    <w:p>
+      <w:pPr>
+        <w:pStyle w:val="Normal"/>
+        <w:jc w:val="both"/>
+        <w:rPr>
+          <w:b w:val="false"/>
+          <w:b w:val="false"/>
+          <w:bCs w:val="false"/>
+          <w:i w:val="false"/>
+          <w:i w:val="false"/>
+          <w:iCs w:val="false"/>
+        </w:rPr>
+      </w:pPr>
+      <w:r>
+        <w:rPr>
+          <w:b w:val="false"/>
+          <w:bCs w:val="false"/>
+          <w:i w:val="false"/>
+          <w:iCs w:val="false"/>
+          <w:sz w:val="20"/>
+          <w:szCs w:val="20"/>
+        </w:rPr>
+        <w:t xml:space="preserve"> </w:t>
+      </w:r>
+      <w:r>
+        <w:rPr>
+          <w:b w:val="false"/>
+          <w:bCs w:val="false"/>
+          <w:i w:val="false"/>
+          <w:iCs w:val="false"/>
+          <w:sz w:val="20"/>
+          <w:szCs w:val="20"/>
+        </w:rPr>
+        <w:t>Testing of above mentioned network functions was done using both NetBricks framework and original network function. These network functions were executed on single core. Comparison results can be seen in Table.1, NetBricks performance is better as compared to other frameworks. For example as mentioned in [</w:t>
       </w:r>
       <w:r>
         <w:rPr>
@@ -4920,40 +5158,348 @@
           <w:sz w:val="20"/>
           <w:szCs w:val="20"/>
         </w:rPr>
-        <w:t xml:space="preserve">], safe language was used that imposed some overheads i.e. array bound checking. These checks can be major source of overhead </w:t>
-      </w:r>
-      <w:r>
-        <w:rPr>
-          <w:b w:val="false"/>
-          <w:bCs w:val="false"/>
-          <w:i w:val="false"/>
-          <w:iCs w:val="false"/>
-          <w:sz w:val="20"/>
-          <w:szCs w:val="20"/>
-        </w:rPr>
-        <w:t xml:space="preserve">of safe language (i.e. Null-checks and other safety checks performed at runtime are difficult to seperate). In order to test these checks overhead, network function was used that updates  several cells in 512KB array during packet processing. The update of these array cells depends on UDP source port number of packet under processing, making it difficult to </w:t>
-      </w:r>
-      <w:r>
-        <w:rPr>
-          <w:b w:val="false"/>
-          <w:bCs w:val="false"/>
-          <w:i w:val="false"/>
-          <w:iCs w:val="false"/>
-          <w:sz w:val="20"/>
-          <w:szCs w:val="20"/>
-        </w:rPr>
-        <w:t xml:space="preserve">ignore array bound checks. Author compared the NetBricks network function with baseline network function executed using single-core and used packets with random UDP source port. Fig.5 graph shows the throughput achieved by two network functions when memory accesses per packet increased. NetBrick’s throughput is 20% less as compared to baseline network function for 1 to 8 memory accesses. </w:t>
-      </w:r>
-      <w:r>
-        <w:rPr>
-          <w:b w:val="false"/>
-          <w:bCs w:val="false"/>
-          <w:i w:val="false"/>
-          <w:iCs w:val="false"/>
-          <w:sz w:val="20"/>
-          <w:szCs w:val="20"/>
-        </w:rPr>
-        <w:t>As the number of accesses increased i.e. 16 or more, the effect of checks overhead started to fade out. This is because of large memory accesses causing cache misses resulting in reduced throughput. These cache misses dominate the overhead imposed by the NetBricks.</w:t>
+        <w:t>] NetBricks NAT has 3x better performance than MazuNAT. Further experiments were performed on NetBricks version of Magvel to be tested on multi-core. Table.2 show the comparison of NetBricks version of Magvel with google’s Magvel. It was observed that NetBricks throughput is  2.9x to 3.5x better than the results mentioned in [</w:t>
+      </w:r>
+      <w:r>
+        <w:rPr>
+          <w:b/>
+          <w:bCs/>
+          <w:i w:val="false"/>
+          <w:iCs w:val="false"/>
+          <w:sz w:val="20"/>
+          <w:szCs w:val="20"/>
+        </w:rPr>
+        <w:t>magvel ref paper</w:t>
+      </w:r>
+      <w:r>
+        <w:rPr>
+          <w:b w:val="false"/>
+          <w:bCs w:val="false"/>
+          <w:i w:val="false"/>
+          <w:iCs w:val="false"/>
+          <w:sz w:val="20"/>
+          <w:szCs w:val="20"/>
+        </w:rPr>
+        <w:t xml:space="preserve">]. And average latency observed was 19.9 microsecond for NetBricks and 32 microsecond for original Magvel. These throughput and latency figures are better but not to relied on because  these two experiments (i.e. NetBrick’s Magvel version and Google’s Magvel) were performed on two different test-bed.    </w:t>
+      </w:r>
+    </w:p>
+    <w:p>
+      <w:pPr>
+        <w:pStyle w:val="Normal"/>
+        <w:jc w:val="both"/>
+        <w:rPr>
+          <w:b w:val="false"/>
+          <w:b w:val="false"/>
+          <w:bCs w:val="false"/>
+          <w:i w:val="false"/>
+          <w:i w:val="false"/>
+          <w:iCs w:val="false"/>
+        </w:rPr>
+      </w:pPr>
+      <w:r>
+        <w:rPr>
+          <w:b w:val="false"/>
+          <w:bCs w:val="false"/>
+          <w:i w:val="false"/>
+          <w:iCs w:val="false"/>
+          <w:sz w:val="20"/>
+          <w:szCs w:val="20"/>
+        </w:rPr>
+        <w:tab/>
+      </w:r>
+    </w:p>
+    <w:p>
+      <w:pPr>
+        <w:pStyle w:val="Normal"/>
+        <w:jc w:val="both"/>
+        <w:rPr>
+          <w:b/>
+          <w:b/>
+          <w:bCs/>
+          <w:i/>
+          <w:i/>
+          <w:iCs/>
+          <w:sz w:val="20"/>
+          <w:szCs w:val="20"/>
+        </w:rPr>
+      </w:pPr>
+      <w:r>
+        <w:rPr>
+          <w:b/>
+          <w:bCs/>
+          <w:i/>
+          <w:iCs/>
+          <w:sz w:val="20"/>
+          <w:szCs w:val="20"/>
+        </w:rPr>
+        <w:tab/>
+        <w:tab/>
+        <w:t>Throughput/MPPS</w:t>
+      </w:r>
+    </w:p>
+    <w:p>
+      <w:pPr>
+        <w:pStyle w:val="Normal"/>
+        <w:jc w:val="both"/>
+        <w:rPr/>
+      </w:pPr>
+      <w:r>
+        <w:rPr>
+          <w:b/>
+          <w:bCs/>
+          <w:i/>
+          <w:iCs/>
+          <w:sz w:val="20"/>
+          <w:szCs w:val="20"/>
+        </w:rPr>
+        <w:tab/>
+        <w:t>Isolation Analysis</w:t>
+      </w:r>
+    </w:p>
+    <w:p>
+      <w:pPr>
+        <w:pStyle w:val="Normal"/>
+        <w:jc w:val="both"/>
+        <w:rPr>
+          <w:b w:val="false"/>
+          <w:b w:val="false"/>
+          <w:bCs w:val="false"/>
+          <w:i w:val="false"/>
+          <w:i w:val="false"/>
+          <w:iCs w:val="false"/>
+        </w:rPr>
+      </w:pPr>
+      <w:r>
+        <w:rPr>
+          <w:b w:val="false"/>
+          <w:bCs w:val="false"/>
+          <w:i w:val="false"/>
+          <w:iCs w:val="false"/>
+          <w:sz w:val="20"/>
+          <w:szCs w:val="20"/>
+        </w:rPr>
+        <w:t>Isolation is ensured by NetBrick’s safe language and runtime checks to avoid costs associated with core boundaries and crossing process [</w:t>
+      </w:r>
+      <w:r>
+        <w:rPr>
+          <w:b/>
+          <w:bCs/>
+          <w:i w:val="false"/>
+          <w:iCs w:val="false"/>
+          <w:sz w:val="20"/>
+          <w:szCs w:val="20"/>
+        </w:rPr>
+        <w:t>model paper</w:t>
+      </w:r>
+      <w:r>
+        <w:rPr>
+          <w:b w:val="false"/>
+          <w:bCs w:val="false"/>
+          <w:i w:val="false"/>
+          <w:iCs w:val="false"/>
+          <w:sz w:val="20"/>
+          <w:szCs w:val="20"/>
+        </w:rPr>
+        <w:t xml:space="preserve">]. Author first checked the cost involved with the single network function, based on that evaluation was done to check the results when the length of packet’s network function chain increases. One point to consider here is that these costs are only applicable for simple network functions, but when the computational cost of network function is higher then NetBricks execution environment becomes irrelevant.  </w:t>
+      </w:r>
+    </w:p>
+    <w:p>
+      <w:pPr>
+        <w:pStyle w:val="Normal"/>
+        <w:jc w:val="both"/>
+        <w:rPr/>
+      </w:pPr>
+      <w:r>
+        <w:rPr>
+          <w:b/>
+          <w:bCs/>
+          <w:i/>
+          <w:iCs/>
+          <w:sz w:val="20"/>
+          <w:szCs w:val="20"/>
+        </w:rPr>
+        <w:tab/>
+        <w:tab/>
+        <w:t xml:space="preserve">NF vs NF Chain </w:t>
+      </w:r>
+      <w:r>
+        <w:rPr>
+          <w:b/>
+          <w:bCs/>
+          <w:i/>
+          <w:iCs/>
+          <w:sz w:val="20"/>
+          <w:szCs w:val="20"/>
+        </w:rPr>
+        <w:t>vs Complex NF</w:t>
+      </w:r>
+    </w:p>
+    <w:p>
+      <w:pPr>
+        <w:pStyle w:val="Normal"/>
+        <w:jc w:val="both"/>
+        <w:rPr>
+          <w:b w:val="false"/>
+          <w:b w:val="false"/>
+          <w:bCs w:val="false"/>
+          <w:i w:val="false"/>
+          <w:i w:val="false"/>
+          <w:iCs w:val="false"/>
+        </w:rPr>
+      </w:pPr>
+      <w:r>
+        <w:rPr>
+          <w:b w:val="false"/>
+          <w:bCs w:val="false"/>
+          <w:i w:val="false"/>
+          <w:iCs w:val="false"/>
+          <w:sz w:val="20"/>
+          <w:szCs w:val="20"/>
+        </w:rPr>
+        <w:t xml:space="preserve">In this section analysis is presented for single network function, network chain </w:t>
+      </w:r>
+      <w:r>
+        <w:rPr>
+          <w:b w:val="false"/>
+          <w:bCs w:val="false"/>
+          <w:i w:val="false"/>
+          <w:iCs w:val="false"/>
+          <w:sz w:val="20"/>
+          <w:szCs w:val="20"/>
+        </w:rPr>
+        <w:t>and complex network function</w:t>
+      </w:r>
+      <w:r>
+        <w:rPr>
+          <w:b w:val="false"/>
+          <w:bCs w:val="false"/>
+          <w:i w:val="false"/>
+          <w:iCs w:val="false"/>
+          <w:sz w:val="20"/>
+          <w:szCs w:val="20"/>
+        </w:rPr>
+        <w:t xml:space="preserve"> in term of isolation, and for that author compared the NetBricks with VMs or Containers [</w:t>
+      </w:r>
+      <w:r>
+        <w:rPr>
+          <w:b/>
+          <w:bCs/>
+          <w:i w:val="false"/>
+          <w:iCs w:val="false"/>
+          <w:sz w:val="20"/>
+          <w:szCs w:val="20"/>
+        </w:rPr>
+        <w:t>model paper</w:t>
+      </w:r>
+      <w:r>
+        <w:rPr>
+          <w:b w:val="false"/>
+          <w:bCs w:val="false"/>
+          <w:i w:val="false"/>
+          <w:iCs w:val="false"/>
+          <w:sz w:val="20"/>
+          <w:szCs w:val="20"/>
+        </w:rPr>
+        <w:t xml:space="preserve">]. First case, single network function </w:t>
+      </w:r>
+      <w:r>
+        <w:rPr>
+          <w:b w:val="false"/>
+          <w:bCs w:val="false"/>
+          <w:i w:val="false"/>
+          <w:iCs w:val="false"/>
+          <w:sz w:val="20"/>
+          <w:szCs w:val="20"/>
+        </w:rPr>
+        <w:t>(i.e. “that swaps the source and destination ethernet address for received packets and forward them out the same port”)</w:t>
+      </w:r>
+      <w:r>
+        <w:rPr>
+          <w:b w:val="false"/>
+          <w:bCs w:val="false"/>
+          <w:i w:val="false"/>
+          <w:iCs w:val="false"/>
+          <w:sz w:val="20"/>
+          <w:szCs w:val="20"/>
+        </w:rPr>
+        <w:t xml:space="preserve"> built using NetBricks and   </w:t>
+      </w:r>
+      <w:r>
+        <w:rPr>
+          <w:b w:val="false"/>
+          <w:bCs w:val="false"/>
+          <w:i w:val="false"/>
+          <w:iCs w:val="false"/>
+          <w:sz w:val="20"/>
+          <w:szCs w:val="20"/>
+        </w:rPr>
+        <w:t xml:space="preserve"> other with C language were compared and runned in their execution environment i.e. VM, Container and NetBricks. Fig.6 show the test environment of VM and Container. A vSwitch is used that receives packets from NIC and froward them to network function running in either VM or Container. Network function process those packets and forward them back to vSwitch, which </w:t>
+      </w:r>
+      <w:r>
+        <w:rPr>
+          <w:b w:val="false"/>
+          <w:bCs w:val="false"/>
+          <w:i w:val="false"/>
+          <w:iCs w:val="false"/>
+          <w:sz w:val="20"/>
+          <w:szCs w:val="20"/>
+        </w:rPr>
+        <w:t>is them forwarded to NIC. Both vSwitch and network function runs on DPDK and depend upon polling. For better performance network function is assigned its own dedicated CPU and two cores are assigned to vSwitch. As mentioned in [</w:t>
+      </w:r>
+      <w:r>
+        <w:rPr>
+          <w:b/>
+          <w:bCs/>
+          <w:i w:val="false"/>
+          <w:iCs w:val="false"/>
+          <w:sz w:val="20"/>
+          <w:szCs w:val="20"/>
+        </w:rPr>
+        <w:t>model paper</w:t>
+      </w:r>
+      <w:r>
+        <w:rPr>
+          <w:b w:val="false"/>
+          <w:bCs w:val="false"/>
+          <w:i w:val="false"/>
+          <w:iCs w:val="false"/>
+          <w:sz w:val="20"/>
+          <w:szCs w:val="20"/>
+        </w:rPr>
+        <w:t>], with isolation comes two kinds of overheads: first due to cache and context switching cost (i.e. cost associated with cross process or crossing core boundaries) and second due to copying of packets. In order to analyze these isolation overheads, author used SoftNIC to send packets between Containers with</w:t>
+      </w:r>
+      <w:r>
+        <w:rPr>
+          <w:b w:val="false"/>
+          <w:bCs w:val="false"/>
+          <w:i w:val="false"/>
+          <w:iCs w:val="false"/>
+          <w:sz w:val="20"/>
+          <w:szCs w:val="20"/>
+        </w:rPr>
+        <w:t>out</w:t>
+      </w:r>
+      <w:r>
+        <w:rPr>
+          <w:b w:val="false"/>
+          <w:bCs w:val="false"/>
+          <w:i w:val="false"/>
+          <w:iCs w:val="false"/>
+          <w:sz w:val="20"/>
+          <w:szCs w:val="20"/>
+        </w:rPr>
+        <w:t xml:space="preserve"> copying (i.e. 0-copy SoftNIC Container) </w:t>
+      </w:r>
+      <w:r>
+        <w:rPr>
+          <w:b w:val="false"/>
+          <w:bCs w:val="false"/>
+          <w:i w:val="false"/>
+          <w:iCs w:val="false"/>
+          <w:sz w:val="20"/>
+          <w:szCs w:val="20"/>
+        </w:rPr>
+        <w:t>violating packet isolation,</w:t>
       </w:r>
       <w:r>
         <w:rPr>
@@ -4975,44 +5521,389 @@
           <w:sz w:val="20"/>
           <w:szCs w:val="20"/>
         </w:rPr>
-        <w:t xml:space="preserve">  </w:t>
-      </w:r>
-      <w:r>
-        <w:rPr>
-          <w:b w:val="false"/>
-          <w:bCs w:val="false"/>
-          <w:i w:val="false"/>
-          <w:iCs w:val="false"/>
-          <w:sz w:val="20"/>
-          <w:szCs w:val="20"/>
-        </w:rPr>
-        <w:t xml:space="preserve"> </w:t>
-      </w:r>
-    </w:p>
-    <w:p>
-      <w:pPr>
-        <w:pStyle w:val="Normal"/>
-        <w:jc w:val="both"/>
-        <w:rPr>
-          <w:b w:val="false"/>
-          <w:b w:val="false"/>
-          <w:bCs w:val="false"/>
-          <w:i w:val="false"/>
-          <w:i w:val="false"/>
-          <w:iCs w:val="false"/>
-        </w:rPr>
-      </w:pPr>
-      <w:r>
-        <w:rPr>
-          <w:b w:val="false"/>
-          <w:bCs w:val="false"/>
-          <w:i w:val="false"/>
-          <w:iCs w:val="false"/>
-          <w:sz w:val="20"/>
-          <w:szCs w:val="20"/>
-        </w:rPr>
-        <w:tab/>
-        <w:t xml:space="preserve"> </w:t>
+        <w:t>later compared the it with NetBricks. As shown in fig.7 NetBricks receives packets directly from NIC, process them using network function code and send them back to NIC, all this process run on a single-core. Fig.8 graph show the throughput achieved using different isolation techniques. As discussed in [</w:t>
+      </w:r>
+      <w:r>
+        <w:rPr>
+          <w:b/>
+          <w:bCs/>
+          <w:i w:val="false"/>
+          <w:iCs w:val="false"/>
+          <w:sz w:val="20"/>
+          <w:szCs w:val="20"/>
+        </w:rPr>
+        <w:t>model paper</w:t>
+      </w:r>
+      <w:r>
+        <w:rPr>
+          <w:b w:val="false"/>
+          <w:bCs w:val="false"/>
+          <w:i w:val="false"/>
+          <w:iCs w:val="false"/>
+          <w:sz w:val="20"/>
+          <w:szCs w:val="20"/>
+        </w:rPr>
+        <w:t xml:space="preserve">] Comparison of 0-copy SoftNIC Container and NetBricks with respect to throughput shows </w:t>
+      </w:r>
+      <w:r>
+        <w:rPr>
+          <w:b w:val="false"/>
+          <w:bCs w:val="false"/>
+          <w:i w:val="false"/>
+          <w:iCs w:val="false"/>
+          <w:sz w:val="20"/>
+          <w:szCs w:val="20"/>
+        </w:rPr>
+        <w:t>that 0-copy SoftNIC Container is 1.6x slower then NetBricks due to crossing core boundaries. Despite the fact that NetBricks was running on single-core and other was using three cores for processing. SoftNIC Container is 2.7x slower than NetBricks due to packet copying. This performance further degrades when using VM instead of Containers. Because VM use “</w:t>
+      </w:r>
+      <w:r>
+        <w:rPr>
+          <w:b w:val="false"/>
+          <w:bCs w:val="false"/>
+          <w:i/>
+          <w:iCs/>
+          <w:sz w:val="20"/>
+          <w:szCs w:val="20"/>
+        </w:rPr>
+        <w:t>vhost_user</w:t>
+      </w:r>
+      <w:r>
+        <w:rPr>
+          <w:b w:val="false"/>
+          <w:bCs w:val="false"/>
+          <w:i w:val="false"/>
+          <w:iCs w:val="false"/>
+          <w:sz w:val="20"/>
+          <w:szCs w:val="20"/>
+        </w:rPr>
+        <w:t xml:space="preserve">” communication channel developed by DPDK from interacting with VM has more </w:t>
+      </w:r>
+      <w:r>
+        <w:rPr>
+          <w:b w:val="false"/>
+          <w:bCs w:val="false"/>
+          <w:i w:val="false"/>
+          <w:iCs w:val="false"/>
+          <w:sz w:val="20"/>
+          <w:szCs w:val="20"/>
+        </w:rPr>
+        <w:t>performance issues as compared to DPDK’s ring PMD driver used for Container.</w:t>
+      </w:r>
+    </w:p>
+    <w:p>
+      <w:pPr>
+        <w:pStyle w:val="Normal"/>
+        <w:jc w:val="both"/>
+        <w:rPr>
+          <w:b w:val="false"/>
+          <w:b w:val="false"/>
+          <w:bCs w:val="false"/>
+          <w:i w:val="false"/>
+          <w:i w:val="false"/>
+          <w:iCs w:val="false"/>
+        </w:rPr>
+      </w:pPr>
+      <w:r>
+        <w:rPr>
+          <w:b w:val="false"/>
+          <w:bCs w:val="false"/>
+          <w:i w:val="false"/>
+          <w:iCs w:val="false"/>
+          <w:sz w:val="20"/>
+          <w:szCs w:val="20"/>
+        </w:rPr>
+        <w:tab/>
+        <w:t xml:space="preserve">Second Case, Network function chain (i.e. multiple instances of single network function, </w:t>
+      </w:r>
+      <w:r>
+        <w:rPr>
+          <w:b w:val="false"/>
+          <w:bCs w:val="false"/>
+          <w:i w:val="false"/>
+          <w:iCs w:val="false"/>
+          <w:sz w:val="20"/>
+          <w:szCs w:val="20"/>
+        </w:rPr>
+        <w:t>compute packet’s TTL (time to live) and drops the packet with TTL 0</w:t>
+      </w:r>
+      <w:r>
+        <w:rPr>
+          <w:b w:val="false"/>
+          <w:bCs w:val="false"/>
+          <w:i w:val="false"/>
+          <w:iCs w:val="false"/>
+          <w:sz w:val="20"/>
+          <w:szCs w:val="20"/>
+        </w:rPr>
+        <w:t xml:space="preserve">). </w:t>
+      </w:r>
+      <w:r>
+        <w:rPr>
+          <w:b w:val="false"/>
+          <w:bCs w:val="false"/>
+          <w:i w:val="false"/>
+          <w:iCs w:val="false"/>
+          <w:sz w:val="20"/>
+          <w:szCs w:val="20"/>
+        </w:rPr>
+        <w:t xml:space="preserve">Fig.8 shows the execution environment using VM or Container to run the network function chain (i.e. NF0 and NF1). Assigned two cores to vSwitch and two cores for network function chain, one for each network function. </w:t>
+      </w:r>
+      <w:r>
+        <w:rPr>
+          <w:b w:val="false"/>
+          <w:bCs w:val="false"/>
+          <w:i w:val="false"/>
+          <w:iCs w:val="false"/>
+          <w:sz w:val="20"/>
+          <w:szCs w:val="20"/>
+        </w:rPr>
+        <w:t xml:space="preserve">Fig.9 shows the execution environment of NetBricks to run the network function chain (i.e. NF0 and NF1). NetBricks was tested for two cases: (a) with single-core; and (b) with two-cores. </w:t>
+      </w:r>
+      <w:r>
+        <w:rPr>
+          <w:b w:val="false"/>
+          <w:bCs w:val="false"/>
+          <w:i w:val="false"/>
+          <w:iCs w:val="false"/>
+          <w:sz w:val="20"/>
+          <w:szCs w:val="20"/>
+        </w:rPr>
+        <w:t>Fig.10 shows the throughput comparison of NetBricks with single-core, multi-core, VM and Container. As mentioned in [</w:t>
+      </w:r>
+      <w:r>
+        <w:rPr>
+          <w:b/>
+          <w:bCs/>
+          <w:i w:val="false"/>
+          <w:iCs w:val="false"/>
+          <w:sz w:val="20"/>
+          <w:szCs w:val="20"/>
+        </w:rPr>
+        <w:t>model paper</w:t>
+      </w:r>
+      <w:r>
+        <w:rPr>
+          <w:b w:val="false"/>
+          <w:bCs w:val="false"/>
+          <w:i w:val="false"/>
+          <w:iCs w:val="false"/>
+          <w:sz w:val="20"/>
+          <w:szCs w:val="20"/>
+        </w:rPr>
+        <w:t xml:space="preserve">], NetBricks multi-core (NB-MC) is 7x better than container with SoftNIC and 11x better compared to VM with SoftNIC. NetBricks with single-core (NB-SC) is 4x better than container with SoftNIC and 6x better compared to VM with SoftNIC. </w:t>
+      </w:r>
+      <w:r>
+        <w:rPr>
+          <w:b w:val="false"/>
+          <w:bCs w:val="false"/>
+          <w:i w:val="false"/>
+          <w:iCs w:val="false"/>
+          <w:sz w:val="20"/>
+          <w:szCs w:val="20"/>
+        </w:rPr>
+        <w:t xml:space="preserve">Author also compared the 0-copy SoftNIC container and observed that with packet size of 64 Bytes, resulted in 3x times performance loss. As shown in fig.10, NetBricks multi-core throughput decreased when the size of chain increased from 4. Author explained this decrease in throughput </w:t>
+      </w:r>
+      <w:r>
+        <w:rPr>
+          <w:b w:val="false"/>
+          <w:bCs w:val="false"/>
+          <w:i w:val="false"/>
+          <w:iCs w:val="false"/>
+          <w:sz w:val="20"/>
+          <w:szCs w:val="20"/>
+        </w:rPr>
+        <w:t xml:space="preserve">is </w:t>
+      </w:r>
+      <w:r>
+        <w:rPr>
+          <w:b w:val="false"/>
+          <w:bCs w:val="false"/>
+          <w:i w:val="false"/>
+          <w:iCs w:val="false"/>
+          <w:sz w:val="20"/>
+          <w:szCs w:val="20"/>
+        </w:rPr>
+        <w:t xml:space="preserve">due to more cores </w:t>
+      </w:r>
+      <w:r>
+        <w:rPr>
+          <w:b w:val="false"/>
+          <w:bCs w:val="false"/>
+          <w:i w:val="false"/>
+          <w:iCs w:val="false"/>
+          <w:sz w:val="20"/>
+          <w:szCs w:val="20"/>
+        </w:rPr>
+        <w:t>tries to accesses the NIC (i.e. 4 parallel I/O threads). Above throughput figures are for packet size of 64 Bytes. Increasing the packet size degrades the performance by 15% [</w:t>
+      </w:r>
+      <w:r>
+        <w:rPr>
+          <w:b/>
+          <w:bCs/>
+          <w:i w:val="false"/>
+          <w:iCs w:val="false"/>
+          <w:sz w:val="20"/>
+          <w:szCs w:val="20"/>
+        </w:rPr>
+        <w:t>model paper</w:t>
+      </w:r>
+      <w:r>
+        <w:rPr>
+          <w:b w:val="false"/>
+          <w:bCs w:val="false"/>
+          <w:i w:val="false"/>
+          <w:iCs w:val="false"/>
+          <w:sz w:val="20"/>
+          <w:szCs w:val="20"/>
+        </w:rPr>
+        <w:t>]. Fig.11 shows the latency when using different isolation techniques.</w:t>
+      </w:r>
+    </w:p>
+    <w:p>
+      <w:pPr>
+        <w:pStyle w:val="Normal"/>
+        <w:jc w:val="both"/>
+        <w:rPr>
+          <w:b w:val="false"/>
+          <w:b w:val="false"/>
+          <w:bCs w:val="false"/>
+          <w:i w:val="false"/>
+          <w:i w:val="false"/>
+          <w:iCs w:val="false"/>
+        </w:rPr>
+      </w:pPr>
+      <w:r>
+        <w:rPr>
+          <w:b w:val="false"/>
+          <w:bCs w:val="false"/>
+          <w:i w:val="false"/>
+          <w:iCs w:val="false"/>
+          <w:sz w:val="20"/>
+          <w:szCs w:val="20"/>
+        </w:rPr>
+        <w:tab/>
+      </w:r>
+      <w:r>
+        <w:rPr>
+          <w:b w:val="false"/>
+          <w:bCs w:val="false"/>
+          <w:i w:val="false"/>
+          <w:iCs w:val="false"/>
+          <w:sz w:val="20"/>
+          <w:szCs w:val="20"/>
+        </w:rPr>
+        <w:t xml:space="preserve">Third case, complex network function (i.e. increases computation cycles for per packet processing) and used the same execution environment as first case (i.e. fig.6 and 7). </w:t>
+      </w:r>
+      <w:r>
+        <w:rPr>
+          <w:b w:val="false"/>
+          <w:bCs w:val="false"/>
+          <w:i w:val="false"/>
+          <w:iCs w:val="false"/>
+          <w:sz w:val="20"/>
+          <w:szCs w:val="20"/>
+        </w:rPr>
+        <w:t>Three core for VM and Container (i.e. one for network function and two for vSwitch) and in case NetBricks two cases: single-core and three-cores.</w:t>
+      </w:r>
+      <w:r>
+        <w:rPr>
+          <w:b w:val="false"/>
+          <w:bCs w:val="false"/>
+          <w:i w:val="false"/>
+          <w:iCs w:val="false"/>
+          <w:sz w:val="20"/>
+          <w:szCs w:val="20"/>
+        </w:rPr>
+        <w:t xml:space="preserve"> Author modified the network function to use busy loops for the number of </w:t>
+      </w:r>
+      <w:r>
+        <w:rPr>
+          <w:b w:val="false"/>
+          <w:bCs w:val="false"/>
+          <w:i w:val="false"/>
+          <w:iCs w:val="false"/>
+          <w:sz w:val="20"/>
+          <w:szCs w:val="20"/>
+        </w:rPr>
+        <w:t xml:space="preserve">cycles after packet processing. Fig.12 shows the throughput comparison of per-packet processing by using different isolation techniques. </w:t>
+      </w:r>
+      <w:r>
+        <w:rPr>
+          <w:b w:val="false"/>
+          <w:bCs w:val="false"/>
+          <w:i w:val="false"/>
+          <w:iCs w:val="false"/>
+          <w:sz w:val="20"/>
+          <w:szCs w:val="20"/>
+        </w:rPr>
+        <w:t>As mentioned in [</w:t>
+      </w:r>
+      <w:r>
+        <w:rPr>
+          <w:b/>
+          <w:bCs/>
+          <w:i w:val="false"/>
+          <w:iCs w:val="false"/>
+          <w:sz w:val="20"/>
+          <w:szCs w:val="20"/>
+        </w:rPr>
+        <w:t>model paper</w:t>
+      </w:r>
+      <w:r>
+        <w:rPr>
+          <w:b w:val="false"/>
+          <w:bCs w:val="false"/>
+          <w:i w:val="false"/>
+          <w:iCs w:val="false"/>
+          <w:sz w:val="20"/>
+          <w:szCs w:val="20"/>
+        </w:rPr>
+        <w:t xml:space="preserve">], increasing complexity of network function results in increased computation time that overcome the improvements offered by NetBricks (i.e. 300 cycles per packet). As shown in fig.12, NetBricks isolation performs better as compared to other techniques (i.e. VM or Container). </w:t>
+      </w:r>
+    </w:p>
+    <w:p>
+      <w:pPr>
+        <w:pStyle w:val="Normal"/>
+        <w:jc w:val="both"/>
+        <w:rPr>
+          <w:sz w:val="20"/>
+          <w:szCs w:val="20"/>
+        </w:rPr>
+      </w:pPr>
+      <w:r>
+        <w:rPr>
+          <w:b w:val="false"/>
+          <w:bCs w:val="false"/>
+          <w:i w:val="false"/>
+          <w:iCs w:val="false"/>
+        </w:rPr>
+      </w:r>
+    </w:p>
+    <w:p>
+      <w:pPr>
+        <w:pStyle w:val="Normal"/>
+        <w:jc w:val="both"/>
+        <w:rPr>
+          <w:b/>
+          <w:b/>
+          <w:bCs/>
+          <w:i/>
+          <w:i/>
+          <w:iCs/>
+          <w:sz w:val="20"/>
+          <w:szCs w:val="20"/>
+        </w:rPr>
+      </w:pPr>
+      <w:r>
+        <w:rPr>
+          <w:b/>
+          <w:bCs/>
+          <w:i/>
+          <w:iCs/>
+          <w:sz w:val="20"/>
+          <w:szCs w:val="20"/>
+        </w:rPr>
+        <w:t>Comparison of Frameworks</w:t>
       </w:r>
     </w:p>
     <w:p>
@@ -5031,538 +5922,63 @@
           <w:szCs w:val="20"/>
         </w:rPr>
         <w:tab/>
-        <w:t>Performance analysis of framework based different Nfs</w:t>
-      </w:r>
-    </w:p>
-    <w:p>
-      <w:pPr>
-        <w:pStyle w:val="Normal"/>
-        <w:jc w:val="both"/>
-        <w:rPr>
-          <w:b w:val="false"/>
-          <w:b w:val="false"/>
-          <w:bCs w:val="false"/>
-          <w:i w:val="false"/>
-          <w:i w:val="false"/>
-          <w:iCs w:val="false"/>
-        </w:rPr>
-      </w:pPr>
-      <w:r>
-        <w:rPr>
-          <w:b w:val="false"/>
-          <w:bCs w:val="false"/>
-          <w:i w:val="false"/>
-          <w:iCs w:val="false"/>
-          <w:sz w:val="20"/>
-          <w:szCs w:val="20"/>
-        </w:rPr>
-        <w:t xml:space="preserve">To further validate the </w:t>
-      </w:r>
-      <w:r>
-        <w:rPr>
-          <w:b w:val="false"/>
-          <w:bCs w:val="false"/>
-          <w:i w:val="false"/>
-          <w:iCs w:val="false"/>
-          <w:sz w:val="20"/>
-          <w:szCs w:val="20"/>
-        </w:rPr>
-        <w:t>development model of NetBricks, author further implemented different categories of network functions using NetBricks framework. Some of them [</w:t>
-      </w:r>
-      <w:r>
-        <w:rPr>
-          <w:b/>
-          <w:bCs/>
-          <w:i w:val="false"/>
-          <w:iCs w:val="false"/>
-          <w:sz w:val="20"/>
-          <w:szCs w:val="20"/>
-        </w:rPr>
-        <w:t>model paper</w:t>
-      </w:r>
-      <w:r>
-        <w:rPr>
-          <w:b w:val="false"/>
-          <w:bCs w:val="false"/>
-          <w:i w:val="false"/>
-          <w:iCs w:val="false"/>
-          <w:sz w:val="20"/>
-          <w:szCs w:val="20"/>
-        </w:rPr>
-        <w:t>] are mentioned below:</w:t>
-      </w:r>
-    </w:p>
-    <w:p>
-      <w:pPr>
-        <w:pStyle w:val="Normal"/>
-        <w:jc w:val="both"/>
-        <w:rPr>
-          <w:b w:val="false"/>
-          <w:b w:val="false"/>
-          <w:bCs w:val="false"/>
-          <w:i w:val="false"/>
-          <w:i w:val="false"/>
-          <w:iCs w:val="false"/>
-        </w:rPr>
-      </w:pPr>
-      <w:r>
-        <w:rPr>
-          <w:b w:val="false"/>
-          <w:bCs w:val="false"/>
-          <w:i w:val="false"/>
-          <w:iCs w:val="false"/>
-          <w:sz w:val="20"/>
-          <w:szCs w:val="20"/>
-        </w:rPr>
-        <w:tab/>
-        <w:t>- Firewall: based on Click [</w:t>
-      </w:r>
-      <w:r>
-        <w:rPr>
-          <w:b/>
-          <w:bCs/>
-          <w:i w:val="false"/>
-          <w:iCs w:val="false"/>
-          <w:sz w:val="20"/>
-          <w:szCs w:val="20"/>
-        </w:rPr>
-        <w:t>ref</w:t>
-      </w:r>
-      <w:r>
-        <w:rPr>
-          <w:b w:val="false"/>
-          <w:bCs w:val="false"/>
-          <w:i w:val="false"/>
-          <w:iCs w:val="false"/>
-          <w:sz w:val="20"/>
-          <w:szCs w:val="20"/>
-        </w:rPr>
-        <w:t>], performs the linear scan of an ACL (Access Control List) to find the relevant entry.</w:t>
-      </w:r>
-    </w:p>
-    <w:p>
-      <w:pPr>
-        <w:pStyle w:val="Normal"/>
-        <w:jc w:val="both"/>
-        <w:rPr>
-          <w:b w:val="false"/>
-          <w:b w:val="false"/>
-          <w:bCs w:val="false"/>
-          <w:i w:val="false"/>
-          <w:i w:val="false"/>
-          <w:iCs w:val="false"/>
-        </w:rPr>
-      </w:pPr>
-      <w:r>
-        <w:rPr>
-          <w:b w:val="false"/>
-          <w:bCs w:val="false"/>
-          <w:i w:val="false"/>
-          <w:iCs w:val="false"/>
-          <w:sz w:val="20"/>
-          <w:szCs w:val="20"/>
-        </w:rPr>
-        <w:tab/>
-        <w:t xml:space="preserve">- </w:t>
-      </w:r>
-      <w:r>
-        <w:rPr>
-          <w:b w:val="false"/>
-          <w:bCs w:val="false"/>
-          <w:i w:val="false"/>
-          <w:iCs w:val="false"/>
-          <w:sz w:val="20"/>
-          <w:szCs w:val="20"/>
-        </w:rPr>
-        <w:t>NAT: based on MazuNAT [</w:t>
-      </w:r>
-      <w:r>
-        <w:rPr>
-          <w:b/>
-          <w:bCs/>
-          <w:i w:val="false"/>
-          <w:iCs w:val="false"/>
-          <w:sz w:val="20"/>
-          <w:szCs w:val="20"/>
-        </w:rPr>
-        <w:t>ref</w:t>
-      </w:r>
-      <w:r>
-        <w:rPr>
-          <w:b w:val="false"/>
-          <w:bCs w:val="false"/>
-          <w:i w:val="false"/>
-          <w:iCs w:val="false"/>
-          <w:sz w:val="20"/>
-          <w:szCs w:val="20"/>
-        </w:rPr>
-        <w:t>] built using Click.</w:t>
-      </w:r>
-    </w:p>
-    <w:p>
-      <w:pPr>
-        <w:pStyle w:val="Normal"/>
-        <w:jc w:val="both"/>
-        <w:rPr>
-          <w:b w:val="false"/>
-          <w:b w:val="false"/>
-          <w:bCs w:val="false"/>
-          <w:i w:val="false"/>
-          <w:i w:val="false"/>
-          <w:iCs w:val="false"/>
-        </w:rPr>
-      </w:pPr>
-      <w:r>
-        <w:rPr>
-          <w:b w:val="false"/>
-          <w:bCs w:val="false"/>
-          <w:i w:val="false"/>
-          <w:iCs w:val="false"/>
-          <w:sz w:val="20"/>
-          <w:szCs w:val="20"/>
-        </w:rPr>
-        <w:tab/>
-        <w:t>- IDS: based on Snort [</w:t>
-      </w:r>
-      <w:r>
-        <w:rPr>
-          <w:b/>
-          <w:bCs/>
-          <w:i w:val="false"/>
-          <w:iCs w:val="false"/>
-          <w:sz w:val="20"/>
-          <w:szCs w:val="20"/>
-        </w:rPr>
-        <w:t>ref</w:t>
-      </w:r>
-      <w:r>
-        <w:rPr>
-          <w:b w:val="false"/>
-          <w:bCs w:val="false"/>
-          <w:i w:val="false"/>
-          <w:iCs w:val="false"/>
-          <w:sz w:val="20"/>
-          <w:szCs w:val="20"/>
-        </w:rPr>
-        <w:t>], for signature matching.</w:t>
-      </w:r>
-    </w:p>
-    <w:p>
-      <w:pPr>
-        <w:pStyle w:val="Normal"/>
-        <w:jc w:val="both"/>
-        <w:rPr>
-          <w:b w:val="false"/>
-          <w:b w:val="false"/>
-          <w:bCs w:val="false"/>
-          <w:i w:val="false"/>
-          <w:i w:val="false"/>
-          <w:iCs w:val="false"/>
-        </w:rPr>
-      </w:pPr>
-      <w:r>
-        <w:rPr>
-          <w:b w:val="false"/>
-          <w:bCs w:val="false"/>
-          <w:i w:val="false"/>
-          <w:iCs w:val="false"/>
-          <w:sz w:val="20"/>
-          <w:szCs w:val="20"/>
-        </w:rPr>
-        <w:tab/>
-        <w:t xml:space="preserve">- Monitor: </w:t>
-      </w:r>
-      <w:r>
-        <w:rPr>
-          <w:b w:val="false"/>
-          <w:bCs w:val="false"/>
-          <w:i w:val="false"/>
-          <w:iCs w:val="false"/>
-          <w:sz w:val="20"/>
-          <w:szCs w:val="20"/>
-        </w:rPr>
-        <w:t>maintains per flow counter similar to monitor module of Click.</w:t>
-      </w:r>
-    </w:p>
-    <w:p>
-      <w:pPr>
-        <w:pStyle w:val="Normal"/>
-        <w:jc w:val="both"/>
-        <w:rPr>
-          <w:b w:val="false"/>
-          <w:b w:val="false"/>
-          <w:bCs w:val="false"/>
-          <w:i w:val="false"/>
-          <w:i w:val="false"/>
-          <w:iCs w:val="false"/>
-        </w:rPr>
-      </w:pPr>
-      <w:r>
-        <w:rPr>
-          <w:b w:val="false"/>
-          <w:bCs w:val="false"/>
-          <w:i w:val="false"/>
-          <w:iCs w:val="false"/>
-          <w:sz w:val="20"/>
-          <w:szCs w:val="20"/>
-        </w:rPr>
-        <w:tab/>
-        <w:t>-LD: Load balancer – Magvel, already described in above section.</w:t>
-      </w:r>
-    </w:p>
-    <w:p>
-      <w:pPr>
-        <w:pStyle w:val="Normal"/>
-        <w:jc w:val="both"/>
-        <w:rPr>
-          <w:b w:val="false"/>
-          <w:b w:val="false"/>
-          <w:bCs w:val="false"/>
-          <w:i w:val="false"/>
-          <w:i w:val="false"/>
-          <w:iCs w:val="false"/>
-        </w:rPr>
-      </w:pPr>
-      <w:r>
-        <w:rPr>
-          <w:b w:val="false"/>
-          <w:bCs w:val="false"/>
-          <w:i w:val="false"/>
-          <w:iCs w:val="false"/>
-          <w:sz w:val="20"/>
-          <w:szCs w:val="20"/>
-        </w:rPr>
-        <w:t xml:space="preserve"> </w:t>
-      </w:r>
-      <w:r>
-        <w:rPr>
-          <w:b w:val="false"/>
-          <w:bCs w:val="false"/>
-          <w:i w:val="false"/>
-          <w:iCs w:val="false"/>
-          <w:sz w:val="20"/>
-          <w:szCs w:val="20"/>
-        </w:rPr>
-        <w:t xml:space="preserve">Testing of above mentioned network functions was done using both NetBricks framework and original network function. These network functions were executed on single core. Comparison results can be seen in Table.1, NetBricks performance is better as compared to other frameworks. </w:t>
-      </w:r>
-      <w:r>
-        <w:rPr>
-          <w:b w:val="false"/>
-          <w:bCs w:val="false"/>
-          <w:i w:val="false"/>
-          <w:iCs w:val="false"/>
-          <w:sz w:val="20"/>
-          <w:szCs w:val="20"/>
-        </w:rPr>
-        <w:t>For example as mentioned in [</w:t>
-      </w:r>
-      <w:r>
-        <w:rPr>
-          <w:b/>
-          <w:bCs/>
-          <w:i w:val="false"/>
-          <w:iCs w:val="false"/>
-          <w:sz w:val="20"/>
-          <w:szCs w:val="20"/>
-        </w:rPr>
-        <w:t>model paper</w:t>
-      </w:r>
-      <w:r>
-        <w:rPr>
-          <w:b w:val="false"/>
-          <w:bCs w:val="false"/>
-          <w:i w:val="false"/>
-          <w:iCs w:val="false"/>
-          <w:sz w:val="20"/>
-          <w:szCs w:val="20"/>
-        </w:rPr>
-        <w:t>] NetBricks NAT</w:t>
-      </w:r>
-      <w:r>
-        <w:rPr>
-          <w:b w:val="false"/>
-          <w:bCs w:val="false"/>
-          <w:i w:val="false"/>
-          <w:iCs w:val="false"/>
-          <w:sz w:val="20"/>
-          <w:szCs w:val="20"/>
-        </w:rPr>
-        <w:t xml:space="preserve"> </w:t>
-      </w:r>
-      <w:r>
-        <w:rPr>
-          <w:b w:val="false"/>
-          <w:bCs w:val="false"/>
-          <w:i w:val="false"/>
-          <w:iCs w:val="false"/>
-          <w:sz w:val="20"/>
-          <w:szCs w:val="20"/>
-        </w:rPr>
-        <w:t>has 3x better performance than MazuNAT.</w:t>
-      </w:r>
-      <w:r>
-        <w:rPr>
-          <w:b w:val="false"/>
-          <w:bCs w:val="false"/>
-          <w:i w:val="false"/>
-          <w:iCs w:val="false"/>
-          <w:sz w:val="20"/>
-          <w:szCs w:val="20"/>
-        </w:rPr>
-        <w:t xml:space="preserve"> </w:t>
-      </w:r>
-      <w:r>
-        <w:rPr>
-          <w:b w:val="false"/>
-          <w:bCs w:val="false"/>
-          <w:i w:val="false"/>
-          <w:iCs w:val="false"/>
-          <w:sz w:val="20"/>
-          <w:szCs w:val="20"/>
-        </w:rPr>
-        <w:t xml:space="preserve">Further experiments were performed on NetBricks version of Magvel </w:t>
-      </w:r>
-      <w:r>
-        <w:rPr>
-          <w:b w:val="false"/>
-          <w:bCs w:val="false"/>
-          <w:i w:val="false"/>
-          <w:iCs w:val="false"/>
-          <w:sz w:val="20"/>
-          <w:szCs w:val="20"/>
-        </w:rPr>
-        <w:t>to be tested on multi-core. Table.2 show the comparison of NetBricks version of Magvel with google’s Magvel. It was observed that NetBricks throughput is  2.9x to 3.5x better than the results mentioned in [</w:t>
-      </w:r>
-      <w:r>
-        <w:rPr>
-          <w:b/>
-          <w:bCs/>
-          <w:i w:val="false"/>
-          <w:iCs w:val="false"/>
-          <w:sz w:val="20"/>
-          <w:szCs w:val="20"/>
-        </w:rPr>
-        <w:t>magvel ref paper</w:t>
-      </w:r>
-      <w:r>
-        <w:rPr>
-          <w:b w:val="false"/>
-          <w:bCs w:val="false"/>
-          <w:i w:val="false"/>
-          <w:iCs w:val="false"/>
-          <w:sz w:val="20"/>
-          <w:szCs w:val="20"/>
-        </w:rPr>
-        <w:t xml:space="preserve">]. And average latency observed was </w:t>
-      </w:r>
-      <w:r>
-        <w:rPr>
-          <w:b w:val="false"/>
-          <w:bCs w:val="false"/>
-          <w:i w:val="false"/>
-          <w:iCs w:val="false"/>
-          <w:sz w:val="20"/>
-          <w:szCs w:val="20"/>
-        </w:rPr>
-        <w:t>19.9 microsecond for NetBricks and 32 microsecond for original Magvel.</w:t>
-      </w:r>
-      <w:r>
-        <w:rPr>
-          <w:b w:val="false"/>
-          <w:bCs w:val="false"/>
-          <w:i w:val="false"/>
-          <w:iCs w:val="false"/>
-          <w:sz w:val="20"/>
-          <w:szCs w:val="20"/>
-        </w:rPr>
-        <w:t xml:space="preserve"> </w:t>
-      </w:r>
-      <w:r>
-        <w:rPr>
-          <w:b w:val="false"/>
-          <w:bCs w:val="false"/>
-          <w:i w:val="false"/>
-          <w:iCs w:val="false"/>
-          <w:sz w:val="20"/>
-          <w:szCs w:val="20"/>
-        </w:rPr>
-        <w:t xml:space="preserve">These throughput and latency </w:t>
-      </w:r>
-      <w:r>
-        <w:rPr>
-          <w:b w:val="false"/>
-          <w:bCs w:val="false"/>
-          <w:i w:val="false"/>
-          <w:iCs w:val="false"/>
-          <w:sz w:val="20"/>
-          <w:szCs w:val="20"/>
-        </w:rPr>
-        <w:t xml:space="preserve">figures are better but not to relied on because  these two experiments (i.e. NetBrick’s Magvel version and Google’s Magvel) were performed on two different test-bed. </w:t>
-      </w:r>
-      <w:r>
-        <w:rPr>
-          <w:b w:val="false"/>
-          <w:bCs w:val="false"/>
-          <w:i w:val="false"/>
-          <w:iCs w:val="false"/>
-          <w:sz w:val="20"/>
-          <w:szCs w:val="20"/>
-        </w:rPr>
-        <w:t xml:space="preserve">   </w:t>
-      </w:r>
-    </w:p>
-    <w:p>
-      <w:pPr>
-        <w:pStyle w:val="Normal"/>
-        <w:jc w:val="both"/>
-        <w:rPr>
-          <w:b w:val="false"/>
-          <w:b w:val="false"/>
-          <w:bCs w:val="false"/>
-          <w:i w:val="false"/>
-          <w:i w:val="false"/>
-          <w:iCs w:val="false"/>
-        </w:rPr>
-      </w:pPr>
-      <w:r>
-        <w:rPr>
-          <w:b w:val="false"/>
-          <w:bCs w:val="false"/>
-          <w:i w:val="false"/>
-          <w:iCs w:val="false"/>
-          <w:sz w:val="20"/>
-          <w:szCs w:val="20"/>
-        </w:rPr>
-        <w:tab/>
-      </w:r>
-    </w:p>
-    <w:p>
-      <w:pPr>
-        <w:pStyle w:val="Normal"/>
-        <w:jc w:val="both"/>
-        <w:rPr>
-          <w:b/>
-          <w:b/>
-          <w:bCs/>
-          <w:i/>
-          <w:i/>
-          <w:iCs/>
-          <w:sz w:val="20"/>
-          <w:szCs w:val="20"/>
-        </w:rPr>
-      </w:pPr>
-      <w:r>
-        <w:rPr>
-          <w:b/>
-          <w:bCs/>
-          <w:i/>
-          <w:iCs/>
-          <w:sz w:val="20"/>
-          <w:szCs w:val="20"/>
-        </w:rPr>
-        <w:tab/>
-        <w:tab/>
-        <w:t>Throughput/MPPS</w:t>
+        <w:t>Based on Packet/memory Isolation</w:t>
+      </w:r>
+    </w:p>
+    <w:p>
+      <w:pPr>
+        <w:pStyle w:val="Normal"/>
+        <w:jc w:val="both"/>
+        <w:rPr>
+          <w:b/>
+          <w:b/>
+          <w:bCs/>
+          <w:i/>
+          <w:i/>
+          <w:iCs/>
+          <w:sz w:val="20"/>
+          <w:szCs w:val="20"/>
+        </w:rPr>
+      </w:pPr>
+      <w:r>
+        <w:rPr>
+          <w:b/>
+          <w:bCs/>
+          <w:i/>
+          <w:iCs/>
+          <w:sz w:val="20"/>
+          <w:szCs w:val="20"/>
+        </w:rPr>
+        <w:tab/>
+        <w:t>Discuss new &amp; old Framework introduced</w:t>
+      </w:r>
+    </w:p>
+    <w:p>
+      <w:pPr>
+        <w:pStyle w:val="Normal"/>
+        <w:jc w:val="both"/>
+        <w:rPr>
+          <w:b/>
+          <w:b/>
+          <w:bCs/>
+          <w:i/>
+          <w:i/>
+          <w:iCs/>
+          <w:sz w:val="20"/>
+          <w:szCs w:val="20"/>
+        </w:rPr>
+      </w:pPr>
+      <w:r>
+        <w:rPr>
+          <w:b/>
+          <w:bCs/>
+          <w:i/>
+          <w:iCs/>
+          <w:sz w:val="20"/>
+          <w:szCs w:val="20"/>
+        </w:rPr>
+        <w:tab/>
+        <w:t>Conclusion drawn</w:t>
       </w:r>
     </w:p>
     <w:p>
@@ -5571,248 +5987,7 @@
         <w:jc w:val="both"/>
         <w:rPr/>
       </w:pPr>
-      <w:r>
-        <w:rPr>
-          <w:b/>
-          <w:bCs/>
-          <w:i/>
-          <w:iCs/>
-          <w:sz w:val="20"/>
-          <w:szCs w:val="20"/>
-        </w:rPr>
-        <w:tab/>
-      </w:r>
-      <w:r>
-        <w:rPr>
-          <w:b/>
-          <w:bCs/>
-          <w:i/>
-          <w:iCs/>
-          <w:sz w:val="20"/>
-          <w:szCs w:val="20"/>
-        </w:rPr>
-        <w:t>Isolation</w:t>
-      </w:r>
-      <w:r>
-        <w:rPr>
-          <w:b/>
-          <w:bCs/>
-          <w:i/>
-          <w:iCs/>
-          <w:sz w:val="20"/>
-          <w:szCs w:val="20"/>
-        </w:rPr>
-        <w:t xml:space="preserve"> Analysis</w:t>
-      </w:r>
-    </w:p>
-    <w:p>
-      <w:pPr>
-        <w:pStyle w:val="Normal"/>
-        <w:jc w:val="both"/>
-        <w:rPr>
-          <w:b w:val="false"/>
-          <w:b w:val="false"/>
-          <w:bCs w:val="false"/>
-          <w:i w:val="false"/>
-          <w:i w:val="false"/>
-          <w:iCs w:val="false"/>
-        </w:rPr>
-      </w:pPr>
-      <w:r>
-        <w:rPr>
-          <w:b w:val="false"/>
-          <w:bCs w:val="false"/>
-          <w:i w:val="false"/>
-          <w:iCs w:val="false"/>
-          <w:sz w:val="20"/>
-          <w:szCs w:val="20"/>
-        </w:rPr>
-        <w:t>Isolation is ensured by NetBrick’s safe language and runtime checks to avoi</w:t>
-      </w:r>
-      <w:r>
-        <w:rPr>
-          <w:b w:val="false"/>
-          <w:bCs w:val="false"/>
-          <w:i w:val="false"/>
-          <w:iCs w:val="false"/>
-          <w:sz w:val="20"/>
-          <w:szCs w:val="20"/>
-        </w:rPr>
-        <w:t>d costs associated with core boundaries and crossing process [</w:t>
-      </w:r>
-      <w:r>
-        <w:rPr>
-          <w:b/>
-          <w:bCs/>
-          <w:i w:val="false"/>
-          <w:iCs w:val="false"/>
-          <w:sz w:val="20"/>
-          <w:szCs w:val="20"/>
-        </w:rPr>
-        <w:t>model paper</w:t>
-      </w:r>
-      <w:r>
-        <w:rPr>
-          <w:b w:val="false"/>
-          <w:bCs w:val="false"/>
-          <w:i w:val="false"/>
-          <w:iCs w:val="false"/>
-          <w:sz w:val="20"/>
-          <w:szCs w:val="20"/>
-        </w:rPr>
-        <w:t xml:space="preserve">]. Author first checked the cost involved with the single network function, based on that evaluation was done to check the results when the length of packet’s network function chain increases. One point to consider here is that </w:t>
-      </w:r>
-      <w:r>
-        <w:rPr>
-          <w:b w:val="false"/>
-          <w:bCs w:val="false"/>
-          <w:i w:val="false"/>
-          <w:iCs w:val="false"/>
-          <w:sz w:val="20"/>
-          <w:szCs w:val="20"/>
-        </w:rPr>
-        <w:t xml:space="preserve">these costs are only applicable for simple network functions, but when the computational cost of network function is higher then NetBricks execution environment becomes irrelevant.  </w:t>
-      </w:r>
-    </w:p>
-    <w:p>
-      <w:pPr>
-        <w:pStyle w:val="Normal"/>
-        <w:jc w:val="both"/>
-        <w:rPr/>
-      </w:pPr>
-      <w:r>
-        <w:rPr>
-          <w:b/>
-          <w:bCs/>
-          <w:i/>
-          <w:iCs/>
-          <w:sz w:val="20"/>
-          <w:szCs w:val="20"/>
-        </w:rPr>
-        <w:tab/>
-        <w:tab/>
-        <w:t xml:space="preserve">NF vs NF </w:t>
-      </w:r>
-      <w:r>
-        <w:rPr>
-          <w:b/>
-          <w:bCs/>
-          <w:i/>
-          <w:iCs/>
-          <w:sz w:val="20"/>
-          <w:szCs w:val="20"/>
-        </w:rPr>
-        <w:t>Chain</w:t>
-      </w:r>
-    </w:p>
-    <w:p>
-      <w:pPr>
-        <w:pStyle w:val="Normal"/>
-        <w:jc w:val="both"/>
-        <w:rPr>
-          <w:b/>
-          <w:b/>
-          <w:bCs/>
-          <w:i/>
-          <w:i/>
-          <w:iCs/>
-          <w:sz w:val="20"/>
-          <w:szCs w:val="20"/>
-        </w:rPr>
-      </w:pPr>
-      <w:r>
-        <w:rPr>
-          <w:b/>
-          <w:bCs/>
-          <w:i/>
-          <w:iCs/>
-          <w:sz w:val="20"/>
-          <w:szCs w:val="20"/>
-        </w:rPr>
-        <w:t>Comparison of Frameworks</w:t>
-      </w:r>
-    </w:p>
-    <w:p>
-      <w:pPr>
-        <w:pStyle w:val="Normal"/>
-        <w:jc w:val="both"/>
-        <w:rPr/>
-      </w:pPr>
-      <w:r>
-        <w:rPr>
-          <w:b/>
-          <w:bCs/>
-          <w:i/>
-          <w:iCs/>
-          <w:sz w:val="20"/>
-          <w:szCs w:val="20"/>
-        </w:rPr>
-        <w:tab/>
-        <w:t>Based on Packet/memory Isolation</w:t>
-      </w:r>
-    </w:p>
-    <w:p>
-      <w:pPr>
-        <w:pStyle w:val="Normal"/>
-        <w:jc w:val="both"/>
-        <w:rPr>
-          <w:b/>
-          <w:b/>
-          <w:bCs/>
-          <w:i/>
-          <w:i/>
-          <w:iCs/>
-          <w:sz w:val="20"/>
-          <w:szCs w:val="20"/>
-        </w:rPr>
-      </w:pPr>
-      <w:r>
-        <w:rPr>
-          <w:b/>
-          <w:bCs/>
-          <w:i/>
-          <w:iCs/>
-          <w:sz w:val="20"/>
-          <w:szCs w:val="20"/>
-        </w:rPr>
-        <w:tab/>
-        <w:t>Discuss new &amp; old Framework introduced</w:t>
-      </w:r>
-    </w:p>
-    <w:p>
-      <w:pPr>
-        <w:pStyle w:val="Normal"/>
-        <w:jc w:val="both"/>
-        <w:rPr>
-          <w:b/>
-          <w:b/>
-          <w:bCs/>
-          <w:i/>
-          <w:i/>
-          <w:iCs/>
-          <w:sz w:val="20"/>
-          <w:szCs w:val="20"/>
-        </w:rPr>
-      </w:pPr>
-      <w:r>
-        <w:rPr>
-          <w:b/>
-          <w:bCs/>
-          <w:i/>
-          <w:iCs/>
-          <w:sz w:val="20"/>
-          <w:szCs w:val="20"/>
-        </w:rPr>
-        <w:tab/>
-        <w:t>Conclusion drawn</w:t>
-      </w:r>
-    </w:p>
-    <w:p>
-      <w:pPr>
-        <w:pStyle w:val="Normal"/>
-        <w:jc w:val="both"/>
-        <w:rPr/>
-      </w:pPr>
+      <w:bookmarkStart w:id="1" w:name="__DdeLink__440_224995678"/>
       <w:r>
         <w:rPr>
           <w:b/>
@@ -5824,6 +5999,7 @@
         </w:rPr>
         <w:t>Future Work</w:t>
       </w:r>
+      <w:bookmarkEnd w:id="1"/>
     </w:p>
     <w:sectPr>
       <w:type w:val="nextPage"/>

</xml_diff>